<commit_message>
added section #s to headers, eliminated 21 author example
</commit_message>
<xml_diff>
--- a/Cite_APA_StyleGuide7th_7.0.docx
+++ b/Cite_APA_StyleGuide7th_7.0.docx
@@ -91,6 +91,9 @@
       <w:pPr>
         <w:pStyle w:val="Heading2"/>
         <w:shd w:val="clear" w:color="auto" w:fill="000000"/>
+        <w:tabs>
+          <w:tab w:val="right" w:pos="10710"/>
+        </w:tabs>
         <w:rPr>
           <w:rFonts w:ascii="Tahoma" w:hAnsi="Tahoma" w:cs="Tahoma"/>
           <w:sz w:val="32"/>
@@ -168,6 +171,14 @@
         </w:rPr>
         <w:t>rticles</w:t>
       </w:r>
+      <w:r>
+        <w:rPr>
+          <w:rFonts w:ascii="Tahoma" w:hAnsi="Tahoma" w:cs="Tahoma"/>
+          <w:sz w:val="32"/>
+        </w:rPr>
+        <w:tab/>
+        <w:t xml:space="preserve">10.01 </w:t>
+      </w:r>
     </w:p>
     <w:p>
       <w:pPr>
@@ -353,18 +364,7 @@
           <w:bCs/>
           <w:szCs w:val="20"/>
         </w:rPr>
-        <w:t>(</w:t>
-      </w:r>
-      <w:bookmarkStart w:id="0" w:name="_GoBack"/>
-      <w:bookmarkEnd w:id="0"/>
-      <w:r>
-        <w:rPr>
-          <w:rFonts w:ascii="Tahoma" w:hAnsi="Tahoma" w:cs="Tahoma"/>
-          <w:b/>
-          <w:bCs/>
-          <w:szCs w:val="20"/>
-        </w:rPr>
-        <w:t>print, online, or database</w:t>
+        <w:t>(print, online, or database</w:t>
       </w:r>
       <w:r>
         <w:rPr>
@@ -502,12 +502,20 @@
         </w:tabs>
         <w:ind w:left="540"/>
         <w:rPr>
+          <w:rFonts w:ascii="Courier New" w:hAnsi="Courier New" w:cs="Courier New"/>
+          <w:sz w:val="20"/>
+          <w:szCs w:val="20"/>
+        </w:rPr>
+      </w:pPr>
+      <w:r>
+        <w:rPr>
           <w:rFonts w:ascii="Arial" w:hAnsi="Arial" w:cs="Arial"/>
           <w:b/>
           <w:sz w:val="16"/>
           <w:szCs w:val="16"/>
         </w:rPr>
-      </w:pPr>
+        <w:t xml:space="preserve">For sources with multiple authors, separate authors with a comma and place an ampersand before the final author. </w:t>
+      </w:r>
       <w:r>
         <w:rPr>
           <w:rFonts w:ascii="Arial" w:hAnsi="Arial" w:cs="Arial"/>
@@ -533,7 +541,7 @@
           <w:sz w:val="16"/>
           <w:szCs w:val="16"/>
         </w:rPr>
-        <w:t>. For s</w:t>
+        <w:t xml:space="preserve">. </w:t>
       </w:r>
       <w:r>
         <w:rPr>
@@ -542,7 +550,7 @@
           <w:sz w:val="16"/>
           <w:szCs w:val="16"/>
         </w:rPr>
-        <w:t>ources</w:t>
+        <w:t>If a source has</w:t>
       </w:r>
       <w:r>
         <w:rPr>
@@ -560,7 +568,7 @@
           <w:sz w:val="16"/>
           <w:szCs w:val="16"/>
         </w:rPr>
-        <w:t>with</w:t>
+        <w:t>21</w:t>
       </w:r>
       <w:r>
         <w:rPr>
@@ -569,7 +577,7 @@
           <w:sz w:val="16"/>
           <w:szCs w:val="16"/>
         </w:rPr>
-        <w:t xml:space="preserve"> </w:t>
+        <w:t xml:space="preserve"> or </w:t>
       </w:r>
       <w:r>
         <w:rPr>
@@ -578,7 +586,7 @@
           <w:sz w:val="16"/>
           <w:szCs w:val="16"/>
         </w:rPr>
-        <w:t>21</w:t>
+        <w:t xml:space="preserve">more authors, </w:t>
       </w:r>
       <w:r>
         <w:rPr>
@@ -587,7 +595,7 @@
           <w:sz w:val="16"/>
           <w:szCs w:val="16"/>
         </w:rPr>
-        <w:t xml:space="preserve"> or </w:t>
+        <w:t>list the first 19</w:t>
       </w:r>
       <w:r>
         <w:rPr>
@@ -596,7 +604,7 @@
           <w:sz w:val="16"/>
           <w:szCs w:val="16"/>
         </w:rPr>
-        <w:t xml:space="preserve">more authors, </w:t>
+        <w:t xml:space="preserve"> followed by</w:t>
       </w:r>
       <w:r>
         <w:rPr>
@@ -605,7 +613,7 @@
           <w:sz w:val="16"/>
           <w:szCs w:val="16"/>
         </w:rPr>
-        <w:t>list the first 19</w:t>
+        <w:t xml:space="preserve"> </w:t>
       </w:r>
       <w:r>
         <w:rPr>
@@ -614,22 +622,8 @@
           <w:sz w:val="16"/>
           <w:szCs w:val="16"/>
         </w:rPr>
-        <w:t xml:space="preserve"> authors followed by</w:t>
-      </w:r>
-    </w:p>
-    <w:p>
-      <w:pPr>
-        <w:tabs>
-          <w:tab w:val="right" w:pos="10800"/>
-        </w:tabs>
-        <w:ind w:left="540"/>
-        <w:rPr>
-          <w:rFonts w:ascii="Courier New" w:hAnsi="Courier New" w:cs="Courier New"/>
-          <w:sz w:val="20"/>
-          <w:szCs w:val="20"/>
-        </w:rPr>
-      </w:pPr>
-      <w:proofErr w:type="gramStart"/>
+        <w:t xml:space="preserve">an </w:t>
+      </w:r>
       <w:r>
         <w:rPr>
           <w:rFonts w:ascii="Arial" w:hAnsi="Arial" w:cs="Arial"/>
@@ -637,9 +631,8 @@
           <w:sz w:val="16"/>
           <w:szCs w:val="16"/>
         </w:rPr>
-        <w:t>an</w:t>
-      </w:r>
-      <w:proofErr w:type="gramEnd"/>
+        <w:t>ellipsis</w:t>
+      </w:r>
       <w:r>
         <w:rPr>
           <w:rFonts w:ascii="Arial" w:hAnsi="Arial" w:cs="Arial"/>
@@ -647,7 +640,7 @@
           <w:sz w:val="16"/>
           <w:szCs w:val="16"/>
         </w:rPr>
-        <w:t xml:space="preserve"> </w:t>
+        <w:t xml:space="preserve"> (…)</w:t>
       </w:r>
       <w:r>
         <w:rPr>
@@ -656,7 +649,7 @@
           <w:sz w:val="16"/>
           <w:szCs w:val="16"/>
         </w:rPr>
-        <w:t>ellipsis</w:t>
+        <w:t xml:space="preserve"> </w:t>
       </w:r>
       <w:r>
         <w:rPr>
@@ -665,7 +658,7 @@
           <w:sz w:val="16"/>
           <w:szCs w:val="16"/>
         </w:rPr>
-        <w:t xml:space="preserve"> (…)</w:t>
+        <w:t xml:space="preserve">instead of an ampersand (&amp;), </w:t>
       </w:r>
       <w:r>
         <w:rPr>
@@ -674,7 +667,7 @@
           <w:sz w:val="16"/>
           <w:szCs w:val="16"/>
         </w:rPr>
-        <w:t xml:space="preserve"> </w:t>
+        <w:t>and th</w:t>
       </w:r>
       <w:r>
         <w:rPr>
@@ -683,7 +676,7 @@
           <w:sz w:val="16"/>
           <w:szCs w:val="16"/>
         </w:rPr>
-        <w:t xml:space="preserve">instead of an ampersand (&amp;), </w:t>
+        <w:t>e</w:t>
       </w:r>
       <w:r>
         <w:rPr>
@@ -692,7 +685,7 @@
           <w:sz w:val="16"/>
           <w:szCs w:val="16"/>
         </w:rPr>
-        <w:t>and th</w:t>
+        <w:t>n the final</w:t>
       </w:r>
       <w:r>
         <w:rPr>
@@ -701,7 +694,7 @@
           <w:sz w:val="16"/>
           <w:szCs w:val="16"/>
         </w:rPr>
-        <w:t>e</w:t>
+        <w:t xml:space="preserve"> author</w:t>
       </w:r>
       <w:r>
         <w:rPr>
@@ -710,7 +703,7 @@
           <w:sz w:val="16"/>
           <w:szCs w:val="16"/>
         </w:rPr>
-        <w:t>n the final</w:t>
+        <w:t xml:space="preserve"> see 9.8 and 10.01 #4 for details</w:t>
       </w:r>
       <w:r>
         <w:rPr>
@@ -719,7 +712,7 @@
           <w:sz w:val="16"/>
           <w:szCs w:val="16"/>
         </w:rPr>
-        <w:t xml:space="preserve"> author</w:t>
+        <w:t>.</w:t>
       </w:r>
       <w:r>
         <w:rPr>
@@ -728,406 +721,7 @@
           <w:sz w:val="16"/>
           <w:szCs w:val="16"/>
         </w:rPr>
-        <w:t>.</w:t>
-      </w:r>
-      <w:r>
-        <w:rPr>
-          <w:rFonts w:ascii="Arial" w:hAnsi="Arial" w:cs="Arial"/>
-          <w:b/>
-          <w:sz w:val="16"/>
-          <w:szCs w:val="16"/>
-        </w:rPr>
         <w:tab/>
-      </w:r>
-      <w:r>
-        <w:rPr>
-          <w:rFonts w:ascii="Courier New" w:hAnsi="Courier New" w:cs="Courier New"/>
-          <w:sz w:val="20"/>
-          <w:szCs w:val="20"/>
-        </w:rPr>
-        <w:t>9.8 &amp; 1</w:t>
-      </w:r>
-      <w:r>
-        <w:rPr>
-          <w:rFonts w:ascii="Courier New" w:hAnsi="Courier New" w:cs="Courier New"/>
-          <w:sz w:val="20"/>
-          <w:szCs w:val="20"/>
-        </w:rPr>
-        <w:t>0</w:t>
-      </w:r>
-      <w:r>
-        <w:rPr>
-          <w:rFonts w:ascii="Courier New" w:hAnsi="Courier New" w:cs="Courier New"/>
-          <w:sz w:val="20"/>
-          <w:szCs w:val="20"/>
-        </w:rPr>
-        <w:t>.01</w:t>
-      </w:r>
-      <w:r>
-        <w:rPr>
-          <w:rFonts w:ascii="Courier New" w:hAnsi="Courier New" w:cs="Courier New"/>
-          <w:sz w:val="20"/>
-          <w:szCs w:val="20"/>
-        </w:rPr>
-        <w:t xml:space="preserve"> #4</w:t>
-      </w:r>
-    </w:p>
-    <w:p>
-      <w:pPr>
-        <w:ind w:left="1260" w:hanging="720"/>
-        <w:rPr>
-          <w:rFonts w:ascii="Courier New" w:hAnsi="Courier New" w:cs="Courier New"/>
-          <w:sz w:val="20"/>
-          <w:szCs w:val="20"/>
-        </w:rPr>
-      </w:pPr>
-      <w:proofErr w:type="spellStart"/>
-      <w:r>
-        <w:rPr>
-          <w:rFonts w:ascii="Courier New" w:hAnsi="Courier New" w:cs="Courier New"/>
-          <w:sz w:val="20"/>
-          <w:szCs w:val="20"/>
-        </w:rPr>
-        <w:t>Boritz</w:t>
-      </w:r>
-      <w:proofErr w:type="spellEnd"/>
-      <w:r>
-        <w:rPr>
-          <w:rFonts w:ascii="Courier New" w:hAnsi="Courier New" w:cs="Courier New"/>
-          <w:sz w:val="20"/>
-          <w:szCs w:val="20"/>
-        </w:rPr>
-        <w:t xml:space="preserve">, E. A., </w:t>
-      </w:r>
-      <w:proofErr w:type="spellStart"/>
-      <w:r>
-        <w:rPr>
-          <w:rFonts w:ascii="Courier New" w:hAnsi="Courier New" w:cs="Courier New"/>
-          <w:sz w:val="20"/>
-          <w:szCs w:val="20"/>
-        </w:rPr>
-        <w:t>Darko</w:t>
-      </w:r>
-      <w:proofErr w:type="spellEnd"/>
-      <w:r>
-        <w:rPr>
-          <w:rFonts w:ascii="Courier New" w:hAnsi="Courier New" w:cs="Courier New"/>
-          <w:sz w:val="20"/>
-          <w:szCs w:val="20"/>
-        </w:rPr>
-        <w:t xml:space="preserve">, S., </w:t>
-      </w:r>
-      <w:proofErr w:type="spellStart"/>
-      <w:r>
-        <w:rPr>
-          <w:rFonts w:ascii="Courier New" w:hAnsi="Courier New" w:cs="Courier New"/>
-          <w:sz w:val="20"/>
-          <w:szCs w:val="20"/>
-        </w:rPr>
-        <w:t>Swaszek</w:t>
-      </w:r>
-      <w:proofErr w:type="spellEnd"/>
-      <w:r>
-        <w:rPr>
-          <w:rFonts w:ascii="Courier New" w:hAnsi="Courier New" w:cs="Courier New"/>
-          <w:sz w:val="20"/>
-          <w:szCs w:val="20"/>
-        </w:rPr>
-        <w:t xml:space="preserve">, L., Wolf, G., Wells, D., Wu, X., Henry, A. R., </w:t>
-      </w:r>
-      <w:proofErr w:type="spellStart"/>
-      <w:r>
-        <w:rPr>
-          <w:rFonts w:ascii="Courier New" w:hAnsi="Courier New" w:cs="Courier New"/>
-          <w:sz w:val="20"/>
-          <w:szCs w:val="20"/>
-        </w:rPr>
-        <w:t>Laboune</w:t>
-      </w:r>
-      <w:proofErr w:type="spellEnd"/>
-      <w:r>
-        <w:rPr>
-          <w:rFonts w:ascii="Courier New" w:hAnsi="Courier New" w:cs="Courier New"/>
-          <w:sz w:val="20"/>
-          <w:szCs w:val="20"/>
-        </w:rPr>
-        <w:t xml:space="preserve">, F., Hu, J., </w:t>
-      </w:r>
-      <w:proofErr w:type="spellStart"/>
-      <w:r>
-        <w:rPr>
-          <w:rFonts w:ascii="Courier New" w:hAnsi="Courier New" w:cs="Courier New"/>
-          <w:sz w:val="20"/>
-          <w:szCs w:val="20"/>
-        </w:rPr>
-        <w:t>Ambrozak</w:t>
-      </w:r>
-      <w:proofErr w:type="spellEnd"/>
-      <w:r>
-        <w:rPr>
-          <w:rFonts w:ascii="Courier New" w:hAnsi="Courier New" w:cs="Courier New"/>
-          <w:sz w:val="20"/>
-          <w:szCs w:val="20"/>
-        </w:rPr>
-        <w:t xml:space="preserve">, D., Hughes, M. S., Hoh, R., </w:t>
-      </w:r>
-      <w:proofErr w:type="spellStart"/>
-      <w:r>
-        <w:rPr>
-          <w:rFonts w:ascii="Courier New" w:hAnsi="Courier New" w:cs="Courier New"/>
-          <w:sz w:val="20"/>
-          <w:szCs w:val="20"/>
-        </w:rPr>
-        <w:t>Casazza</w:t>
-      </w:r>
-      <w:proofErr w:type="spellEnd"/>
-      <w:r>
-        <w:rPr>
-          <w:rFonts w:ascii="Courier New" w:hAnsi="Courier New" w:cs="Courier New"/>
-          <w:sz w:val="20"/>
-          <w:szCs w:val="20"/>
-        </w:rPr>
-        <w:t xml:space="preserve">, J. P., </w:t>
-      </w:r>
-      <w:proofErr w:type="spellStart"/>
-      <w:r>
-        <w:rPr>
-          <w:rFonts w:ascii="Courier New" w:hAnsi="Courier New" w:cs="Courier New"/>
-          <w:sz w:val="20"/>
-          <w:szCs w:val="20"/>
-        </w:rPr>
-        <w:t>Vostal</w:t>
-      </w:r>
-      <w:proofErr w:type="spellEnd"/>
-      <w:r>
-        <w:rPr>
-          <w:rFonts w:ascii="Courier New" w:hAnsi="Courier New" w:cs="Courier New"/>
-          <w:sz w:val="20"/>
-          <w:szCs w:val="20"/>
-        </w:rPr>
-        <w:t xml:space="preserve">, A., </w:t>
-      </w:r>
-      <w:proofErr w:type="spellStart"/>
-      <w:r>
-        <w:rPr>
-          <w:rFonts w:ascii="Courier New" w:hAnsi="Courier New" w:cs="Courier New"/>
-          <w:sz w:val="20"/>
-          <w:szCs w:val="20"/>
-        </w:rPr>
-        <w:t>Bunis</w:t>
-      </w:r>
-      <w:proofErr w:type="spellEnd"/>
-      <w:r>
-        <w:rPr>
-          <w:rFonts w:ascii="Courier New" w:hAnsi="Courier New" w:cs="Courier New"/>
-          <w:sz w:val="20"/>
-          <w:szCs w:val="20"/>
-        </w:rPr>
-        <w:t xml:space="preserve">, D., </w:t>
-      </w:r>
-      <w:proofErr w:type="spellStart"/>
-      <w:r>
-        <w:rPr>
-          <w:rFonts w:ascii="Courier New" w:hAnsi="Courier New" w:cs="Courier New"/>
-          <w:sz w:val="20"/>
-          <w:szCs w:val="20"/>
-        </w:rPr>
-        <w:t>Nganou-Makamdop</w:t>
-      </w:r>
-      <w:proofErr w:type="spellEnd"/>
-      <w:r>
-        <w:rPr>
-          <w:rFonts w:ascii="Courier New" w:hAnsi="Courier New" w:cs="Courier New"/>
-          <w:sz w:val="20"/>
-          <w:szCs w:val="20"/>
-        </w:rPr>
-        <w:t xml:space="preserve">, K., Lee, J.  S., </w:t>
-      </w:r>
-      <w:proofErr w:type="spellStart"/>
-      <w:r>
-        <w:rPr>
-          <w:rFonts w:ascii="Courier New" w:hAnsi="Courier New" w:cs="Courier New"/>
-          <w:sz w:val="20"/>
-          <w:szCs w:val="20"/>
-        </w:rPr>
-        <w:t>M</w:t>
-      </w:r>
-      <w:r>
-        <w:rPr>
-          <w:rFonts w:ascii="Courier New" w:hAnsi="Courier New" w:cs="Courier New"/>
-          <w:sz w:val="20"/>
-          <w:szCs w:val="20"/>
-        </w:rPr>
-        <w:t>igueles</w:t>
-      </w:r>
-      <w:proofErr w:type="spellEnd"/>
-      <w:r>
-        <w:rPr>
-          <w:rFonts w:ascii="Courier New" w:hAnsi="Courier New" w:cs="Courier New"/>
-          <w:sz w:val="20"/>
-          <w:szCs w:val="20"/>
-        </w:rPr>
-        <w:t xml:space="preserve">, S. A., </w:t>
-      </w:r>
-      <w:proofErr w:type="spellStart"/>
-      <w:r>
-        <w:rPr>
-          <w:rFonts w:ascii="Courier New" w:hAnsi="Courier New" w:cs="Courier New"/>
-          <w:sz w:val="20"/>
-          <w:szCs w:val="20"/>
-        </w:rPr>
-        <w:t>Koup</w:t>
-      </w:r>
-      <w:proofErr w:type="spellEnd"/>
-      <w:r>
-        <w:rPr>
-          <w:rFonts w:ascii="Courier New" w:hAnsi="Courier New" w:cs="Courier New"/>
-          <w:sz w:val="20"/>
-          <w:szCs w:val="20"/>
-        </w:rPr>
-        <w:t>, R. A</w:t>
-      </w:r>
-      <w:proofErr w:type="gramStart"/>
-      <w:r>
-        <w:rPr>
-          <w:rFonts w:ascii="Courier New" w:hAnsi="Courier New" w:cs="Courier New"/>
-          <w:sz w:val="20"/>
-          <w:szCs w:val="20"/>
-        </w:rPr>
-        <w:t xml:space="preserve">., </w:t>
-      </w:r>
-      <w:r>
-        <w:rPr>
-          <w:rFonts w:ascii="Courier New" w:hAnsi="Courier New" w:cs="Courier New"/>
-          <w:sz w:val="20"/>
-          <w:szCs w:val="20"/>
-        </w:rPr>
-        <w:t>...</w:t>
-      </w:r>
-      <w:proofErr w:type="gramEnd"/>
-      <w:r>
-        <w:rPr>
-          <w:rFonts w:ascii="Courier New" w:hAnsi="Courier New" w:cs="Courier New"/>
-          <w:sz w:val="20"/>
-          <w:szCs w:val="20"/>
-        </w:rPr>
-        <w:t xml:space="preserve"> </w:t>
-      </w:r>
-      <w:proofErr w:type="spellStart"/>
-      <w:r>
-        <w:rPr>
-          <w:rFonts w:ascii="Courier New" w:hAnsi="Courier New" w:cs="Courier New"/>
-          <w:sz w:val="20"/>
-          <w:szCs w:val="20"/>
-        </w:rPr>
-        <w:t>Douek</w:t>
-      </w:r>
-      <w:proofErr w:type="spellEnd"/>
-      <w:r>
-        <w:rPr>
-          <w:rFonts w:ascii="Courier New" w:hAnsi="Courier New" w:cs="Courier New"/>
-          <w:sz w:val="20"/>
-          <w:szCs w:val="20"/>
-        </w:rPr>
-        <w:t>, D. C. (2016). Multiple o</w:t>
-      </w:r>
-      <w:r>
-        <w:rPr>
-          <w:rFonts w:ascii="Courier New" w:hAnsi="Courier New" w:cs="Courier New"/>
-          <w:sz w:val="20"/>
-          <w:szCs w:val="20"/>
-        </w:rPr>
-        <w:t xml:space="preserve">rigins of </w:t>
-      </w:r>
-      <w:r>
-        <w:rPr>
-          <w:rFonts w:ascii="Courier New" w:hAnsi="Courier New" w:cs="Courier New"/>
-          <w:sz w:val="20"/>
-          <w:szCs w:val="20"/>
-        </w:rPr>
-        <w:t>virus p</w:t>
-      </w:r>
-      <w:r>
-        <w:rPr>
-          <w:rFonts w:ascii="Courier New" w:hAnsi="Courier New" w:cs="Courier New"/>
-          <w:sz w:val="20"/>
-          <w:szCs w:val="20"/>
-        </w:rPr>
-        <w:t xml:space="preserve">ersistence during </w:t>
-      </w:r>
-      <w:r>
-        <w:rPr>
-          <w:rFonts w:ascii="Courier New" w:hAnsi="Courier New" w:cs="Courier New"/>
-          <w:sz w:val="20"/>
-          <w:szCs w:val="20"/>
-        </w:rPr>
-        <w:t>natural control of HIV i</w:t>
-      </w:r>
-      <w:r>
-        <w:rPr>
-          <w:rFonts w:ascii="Courier New" w:hAnsi="Courier New" w:cs="Courier New"/>
-          <w:sz w:val="20"/>
-          <w:szCs w:val="20"/>
-        </w:rPr>
-        <w:t xml:space="preserve">nfection. </w:t>
-      </w:r>
-      <w:r>
-        <w:rPr>
-          <w:rFonts w:ascii="Courier New" w:hAnsi="Courier New" w:cs="Courier New"/>
-          <w:i/>
-          <w:sz w:val="20"/>
-          <w:szCs w:val="20"/>
-        </w:rPr>
-        <w:t>Cell</w:t>
-      </w:r>
-      <w:r>
-        <w:rPr>
-          <w:rFonts w:ascii="Courier New" w:hAnsi="Courier New" w:cs="Courier New"/>
-          <w:sz w:val="20"/>
-          <w:szCs w:val="20"/>
-        </w:rPr>
-        <w:t xml:space="preserve">, </w:t>
-      </w:r>
-      <w:r>
-        <w:rPr>
-          <w:rFonts w:ascii="Courier New" w:hAnsi="Courier New" w:cs="Courier New"/>
-          <w:i/>
-          <w:sz w:val="20"/>
-          <w:szCs w:val="20"/>
-        </w:rPr>
-        <w:t>166</w:t>
-      </w:r>
-      <w:r>
-        <w:rPr>
-          <w:rFonts w:ascii="Courier New" w:hAnsi="Courier New" w:cs="Courier New"/>
-          <w:sz w:val="20"/>
-          <w:szCs w:val="20"/>
-        </w:rPr>
-        <w:t>(</w:t>
-      </w:r>
-      <w:r>
-        <w:rPr>
-          <w:rFonts w:ascii="Courier New" w:hAnsi="Courier New" w:cs="Courier New"/>
-          <w:sz w:val="20"/>
-          <w:szCs w:val="20"/>
-        </w:rPr>
-        <w:t>4</w:t>
-      </w:r>
-      <w:r>
-        <w:rPr>
-          <w:rFonts w:ascii="Courier New" w:hAnsi="Courier New" w:cs="Courier New"/>
-          <w:sz w:val="20"/>
-          <w:szCs w:val="20"/>
-        </w:rPr>
-        <w:t>), 1004–1015. https://doi.org/10.1016/j.cell.2016.06.039</w:t>
-      </w:r>
-      <w:r>
-        <w:rPr>
-          <w:rFonts w:ascii="Courier New" w:hAnsi="Courier New" w:cs="Courier New"/>
-          <w:sz w:val="20"/>
-          <w:szCs w:val="20"/>
-        </w:rPr>
-        <w:t xml:space="preserve"> </w:t>
       </w:r>
     </w:p>
     <w:p>
@@ -1672,6 +1266,9 @@
       <w:pPr>
         <w:pStyle w:val="Heading2"/>
         <w:shd w:val="clear" w:color="auto" w:fill="000000"/>
+        <w:tabs>
+          <w:tab w:val="right" w:pos="10710"/>
+        </w:tabs>
         <w:rPr>
           <w:rFonts w:ascii="Tahoma" w:hAnsi="Tahoma" w:cs="Tahoma"/>
           <w:sz w:val="32"/>
@@ -1711,6 +1308,14 @@
           <w:sz w:val="32"/>
         </w:rPr>
         <w:t>s</w:t>
+      </w:r>
+      <w:r>
+        <w:rPr>
+          <w:rFonts w:ascii="Tahoma" w:hAnsi="Tahoma" w:cs="Tahoma"/>
+          <w:sz w:val="32"/>
+        </w:rPr>
+        <w:tab/>
+        <w:t>10.01</w:t>
       </w:r>
     </w:p>
     <w:p>
@@ -2375,7 +1980,6 @@
           <w:sz w:val="20"/>
           <w:szCs w:val="20"/>
         </w:rPr>
-        <w:lastRenderedPageBreak/>
         <w:pict>
           <v:group id="_x0000_s1400" style="position:absolute;left:0;text-align:left;margin-left:489.95pt;margin-top:3.45pt;width:50.6pt;height:19.95pt;z-index:251667968" coordorigin="584,5309" coordsize="1012,399">
             <v:shape id="_x0000_s1401" type="#_x0000_t136" style="position:absolute;left:645;top:5387;width:870;height:260" fillcolor="black" stroked="f">
@@ -2707,6 +2311,9 @@
       <w:pPr>
         <w:pStyle w:val="Heading2"/>
         <w:shd w:val="clear" w:color="auto" w:fill="000000"/>
+        <w:tabs>
+          <w:tab w:val="right" w:pos="10710"/>
+        </w:tabs>
         <w:rPr>
           <w:rFonts w:ascii="Tahoma" w:hAnsi="Tahoma" w:cs="Tahoma"/>
           <w:sz w:val="32"/>
@@ -2718,6 +2325,14 @@
           <w:sz w:val="32"/>
         </w:rPr>
         <w:t xml:space="preserve"> Websites</w:t>
+      </w:r>
+      <w:r>
+        <w:rPr>
+          <w:rFonts w:ascii="Tahoma" w:hAnsi="Tahoma" w:cs="Tahoma"/>
+          <w:sz w:val="32"/>
+        </w:rPr>
+        <w:tab/>
+        <w:t>10.16</w:t>
       </w:r>
     </w:p>
     <w:p>
@@ -3262,6 +2877,9 @@
       <w:pPr>
         <w:pStyle w:val="Heading2"/>
         <w:shd w:val="clear" w:color="auto" w:fill="000000"/>
+        <w:tabs>
+          <w:tab w:val="right" w:pos="10710"/>
+        </w:tabs>
         <w:rPr>
           <w:rFonts w:ascii="Tahoma" w:hAnsi="Tahoma" w:cs="Tahoma"/>
           <w:sz w:val="32"/>
@@ -3288,6 +2906,16 @@
         </w:rPr>
         <w:t xml:space="preserve"> (Monographs, Dictionaries, Encyclopedias, etc.)</w:t>
       </w:r>
+      <w:r>
+        <w:rPr>
+          <w:rFonts w:ascii="Tahoma" w:hAnsi="Tahoma" w:cs="Tahoma"/>
+          <w:sz w:val="32"/>
+        </w:rPr>
+        <w:tab/>
+        <w:t>10.02</w:t>
+      </w:r>
+      <w:bookmarkStart w:id="0" w:name="_GoBack"/>
+      <w:bookmarkEnd w:id="0"/>
     </w:p>
     <w:p>
       <w:pPr>
@@ -4270,7 +3898,6 @@
           <w:sz w:val="20"/>
           <w:szCs w:val="20"/>
         </w:rPr>
-        <w:lastRenderedPageBreak/>
         <w:t>Scheier</w:t>
       </w:r>
       <w:proofErr w:type="spellEnd"/>
@@ -4415,6 +4042,7 @@
           <w:sz w:val="20"/>
           <w:szCs w:val="20"/>
         </w:rPr>
+        <w:lastRenderedPageBreak/>
         <w:t>Bergmann, P.G. (</w:t>
       </w:r>
       <w:r>

</xml_diff>

<commit_message>
Edited footer and mag/news section
</commit_message>
<xml_diff>
--- a/Cite_APA_StyleGuide7th_7.0.docx
+++ b/Cite_APA_StyleGuide7th_7.0.docx
@@ -817,7 +817,7 @@
           <w:szCs w:val="16"/>
         </w:rPr>
         <w:pict>
-          <v:group id="_x0000_s1414" style="position:absolute;left:0;text-align:left;margin-left:488.7pt;margin-top:18.4pt;width:50.6pt;height:36.15pt;z-index:251674112" coordorigin="10494,7152" coordsize="1012,723">
+          <v:group id="_x0000_s1414" style="position:absolute;left:0;text-align:left;margin-left:488.7pt;margin-top:10.95pt;width:50.6pt;height:36.15pt;z-index:251674112" coordorigin="10494,7152" coordsize="1012,723">
             <v:shape id="_x0000_s1387" type="#_x0000_t136" style="position:absolute;left:10570;top:7230;width:870;height:530" o:regroupid="1" fillcolor="black" stroked="f">
               <v:shadow color="#868686"/>
               <v:textpath style="font-family:&quot;Perpetua Titling MT&quot;;font-weight:bold;v-text-kern:t" trim="t" fitpath="t" string="Print/&#10;Database&#10;examples"/>
@@ -1438,7 +1438,64 @@
     </w:p>
     <w:p>
       <w:pPr>
-        <w:ind w:left="1260" w:right="1080" w:hanging="720"/>
+        <w:ind w:left="540" w:right="1080"/>
+        <w:rPr>
+          <w:rFonts w:ascii="Arial" w:hAnsi="Arial" w:cs="Arial"/>
+          <w:sz w:val="16"/>
+          <w:szCs w:val="16"/>
+        </w:rPr>
+      </w:pPr>
+      <w:r>
+        <w:rPr>
+          <w:rFonts w:ascii="Arial" w:hAnsi="Arial" w:cs="Arial"/>
+          <w:b/>
+          <w:sz w:val="16"/>
+          <w:szCs w:val="16"/>
+        </w:rPr>
+        <w:t xml:space="preserve">Articles found in most library databases do not require name of the database or the database-provided URL (see section 9.30). Include a database name only if the article is exclusive to that database (e.g., </w:t>
+      </w:r>
+      <w:r>
+        <w:rPr>
+          <w:rFonts w:ascii="Arial" w:hAnsi="Arial" w:cs="Arial"/>
+          <w:b/>
+          <w:i/>
+          <w:sz w:val="16"/>
+          <w:szCs w:val="16"/>
+        </w:rPr>
+        <w:t>Digital Dissertations</w:t>
+      </w:r>
+      <w:r>
+        <w:rPr>
+          <w:rFonts w:ascii="Arial" w:hAnsi="Arial" w:cs="Arial"/>
+          <w:b/>
+          <w:sz w:val="16"/>
+          <w:szCs w:val="16"/>
+        </w:rPr>
+        <w:t xml:space="preserve">, </w:t>
+      </w:r>
+      <w:r>
+        <w:rPr>
+          <w:rFonts w:ascii="Arial" w:hAnsi="Arial" w:cs="Arial"/>
+          <w:b/>
+          <w:i/>
+          <w:sz w:val="16"/>
+          <w:szCs w:val="16"/>
+        </w:rPr>
+        <w:t>ERIC</w:t>
+      </w:r>
+      <w:r>
+        <w:rPr>
+          <w:rFonts w:ascii="Arial" w:hAnsi="Arial" w:cs="Arial"/>
+          <w:b/>
+          <w:sz w:val="16"/>
+          <w:szCs w:val="16"/>
+        </w:rPr>
+        <w:t xml:space="preserve">, etc.)  </w:t>
+      </w:r>
+    </w:p>
+    <w:p>
+      <w:pPr>
+        <w:ind w:left="1260" w:hanging="900"/>
         <w:rPr>
           <w:rFonts w:ascii="Courier New" w:hAnsi="Courier New" w:cs="Courier New"/>
           <w:sz w:val="20"/>
@@ -1453,17 +1510,27 @@
           <w:szCs w:val="20"/>
         </w:rPr>
         <w:pict>
-          <v:group id="_x0000_s1406" style="position:absolute;left:0;text-align:left;margin-left:491.2pt;margin-top:1.35pt;width:50.6pt;height:19.95pt;z-index:251670016" coordorigin="645,9794" coordsize="1012,399">
-            <v:shape id="_x0000_s1407" type="#_x0000_t136" style="position:absolute;left:706;top:9872;width:870;height:260" fillcolor="black" stroked="f">
+          <v:group id="_x0000_s1419" style="position:absolute;left:0;text-align:left;margin-left:489.25pt;margin-top:5.7pt;width:50.6pt;height:36.15pt;z-index:251678208" coordorigin="10505,9697" coordsize="1012,723">
+            <v:shape id="_x0000_s1417" type="#_x0000_t136" style="position:absolute;left:10570;top:9805;width:870;height:530" o:regroupid="2" fillcolor="black" stroked="f">
               <v:shadow color="#868686"/>
-              <v:textpath style="font-family:&quot;Perpetua Titling MT&quot;;font-weight:bold;v-text-kern:t" trim="t" fitpath="t" string="Print&#10;example"/>
+              <v:textpath style="font-family:&quot;Perpetua Titling MT&quot;;font-weight:bold;v-text-kern:t" trim="t" fitpath="t" string="Print/&#10;Database&#10;example"/>
             </v:shape>
-            <v:shape id="_x0000_s1408" type="#_x0000_t176" style="position:absolute;left:645;top:9794;width:1012;height:399" filled="f">
+            <v:shape id="_x0000_s1418" type="#_x0000_t176" style="position:absolute;left:10505;top:9697;width:1012;height:723" o:regroupid="2" adj="2689" filled="f">
               <o:callout v:ext="edit" minusy="t"/>
             </v:shape>
           </v:group>
         </w:pict>
       </w:r>
+    </w:p>
+    <w:p>
+      <w:pPr>
+        <w:ind w:left="1260" w:right="1080" w:hanging="720"/>
+        <w:rPr>
+          <w:rFonts w:ascii="Courier New" w:hAnsi="Courier New" w:cs="Courier New"/>
+          <w:sz w:val="20"/>
+          <w:szCs w:val="20"/>
+        </w:rPr>
+      </w:pPr>
       <w:r>
         <w:rPr>
           <w:rFonts w:ascii="Courier New" w:hAnsi="Courier New" w:cs="Courier New"/>
@@ -1775,174 +1842,6 @@
     </w:p>
     <w:p>
       <w:pPr>
-        <w:ind w:left="1350" w:hanging="810"/>
-        <w:rPr>
-          <w:rFonts w:ascii="Courier New" w:hAnsi="Courier New" w:cs="Courier New"/>
-          <w:sz w:val="20"/>
-          <w:szCs w:val="20"/>
-        </w:rPr>
-      </w:pPr>
-    </w:p>
-    <w:p>
-      <w:pPr>
-        <w:ind w:left="540" w:right="1080"/>
-        <w:rPr>
-          <w:rFonts w:ascii="Arial" w:hAnsi="Arial" w:cs="Arial"/>
-          <w:sz w:val="16"/>
-          <w:szCs w:val="16"/>
-        </w:rPr>
-      </w:pPr>
-      <w:r>
-        <w:rPr>
-          <w:rFonts w:ascii="Arial" w:hAnsi="Arial" w:cs="Arial"/>
-          <w:b/>
-          <w:sz w:val="16"/>
-          <w:szCs w:val="16"/>
-        </w:rPr>
-        <w:t xml:space="preserve">Articles found in most library databases do not require name of the database or the database-provided URL (see section 9.30). Include a database name only if the article is exclusive to that database (e.g., </w:t>
-      </w:r>
-      <w:r>
-        <w:rPr>
-          <w:rFonts w:ascii="Arial" w:hAnsi="Arial" w:cs="Arial"/>
-          <w:b/>
-          <w:i/>
-          <w:sz w:val="16"/>
-          <w:szCs w:val="16"/>
-        </w:rPr>
-        <w:t>Digital Dissertations</w:t>
-      </w:r>
-      <w:r>
-        <w:rPr>
-          <w:rFonts w:ascii="Arial" w:hAnsi="Arial" w:cs="Arial"/>
-          <w:b/>
-          <w:sz w:val="16"/>
-          <w:szCs w:val="16"/>
-        </w:rPr>
-        <w:t xml:space="preserve">, </w:t>
-      </w:r>
-      <w:r>
-        <w:rPr>
-          <w:rFonts w:ascii="Arial" w:hAnsi="Arial" w:cs="Arial"/>
-          <w:b/>
-          <w:i/>
-          <w:sz w:val="16"/>
-          <w:szCs w:val="16"/>
-        </w:rPr>
-        <w:t>ERIC</w:t>
-      </w:r>
-      <w:r>
-        <w:rPr>
-          <w:rFonts w:ascii="Arial" w:hAnsi="Arial" w:cs="Arial"/>
-          <w:b/>
-          <w:sz w:val="16"/>
-          <w:szCs w:val="16"/>
-        </w:rPr>
-        <w:t xml:space="preserve">, etc.)  </w:t>
-      </w:r>
-    </w:p>
-    <w:p>
-      <w:pPr>
-        <w:ind w:left="1350" w:hanging="810"/>
-        <w:rPr>
-          <w:rFonts w:ascii="Courier New" w:hAnsi="Courier New" w:cs="Courier New"/>
-          <w:sz w:val="20"/>
-          <w:szCs w:val="20"/>
-        </w:rPr>
-      </w:pPr>
-      <w:r>
-        <w:rPr>
-          <w:rFonts w:ascii="Tahoma" w:hAnsi="Tahoma" w:cs="Tahoma"/>
-          <w:b/>
-          <w:bCs/>
-          <w:noProof/>
-          <w:szCs w:val="20"/>
-        </w:rPr>
-        <w:pict>
-          <v:group id="_x0000_s1410" style="position:absolute;left:0;text-align:left;margin-left:488.7pt;margin-top:8.75pt;width:50.6pt;height:19.95pt;z-index:251671040" coordorigin="665,3101" coordsize="1012,399">
-            <v:shape id="_x0000_s1411" type="#_x0000_t136" style="position:absolute;left:726;top:3179;width:870;height:260" fillcolor="black [3213]" stroked="f" strokecolor="black [3213]">
-              <v:shadow color="#868686"/>
-              <v:textpath style="font-family:&quot;Perpetua Titling MT&quot;;font-weight:bold;v-text-align:justify;v-text-kern:t" trim="t" fitpath="t" string="database&#10;example"/>
-            </v:shape>
-            <v:shape id="_x0000_s1412" type="#_x0000_t176" style="position:absolute;left:665;top:3101;width:1012;height:399" filled="f">
-              <o:callout v:ext="edit" minusy="t"/>
-            </v:shape>
-          </v:group>
-        </w:pict>
-      </w:r>
-    </w:p>
-    <w:p>
-      <w:pPr>
-        <w:ind w:left="1350" w:hanging="810"/>
-        <w:rPr>
-          <w:rFonts w:ascii="Courier New" w:hAnsi="Courier New" w:cs="Courier New"/>
-          <w:sz w:val="20"/>
-          <w:szCs w:val="20"/>
-        </w:rPr>
-      </w:pPr>
-      <w:proofErr w:type="spellStart"/>
-      <w:r>
-        <w:rPr>
-          <w:rFonts w:ascii="Courier New" w:hAnsi="Courier New" w:cs="Courier New"/>
-          <w:sz w:val="20"/>
-          <w:szCs w:val="20"/>
-        </w:rPr>
-        <w:t>Borel</w:t>
-      </w:r>
-      <w:proofErr w:type="spellEnd"/>
-      <w:r>
-        <w:rPr>
-          <w:rFonts w:ascii="Courier New" w:hAnsi="Courier New" w:cs="Courier New"/>
-          <w:sz w:val="20"/>
-          <w:szCs w:val="20"/>
-        </w:rPr>
-        <w:t xml:space="preserve">, B. (2018, </w:t>
-      </w:r>
-      <w:proofErr w:type="gramStart"/>
-      <w:r>
-        <w:rPr>
-          <w:rFonts w:ascii="Courier New" w:hAnsi="Courier New" w:cs="Courier New"/>
-          <w:sz w:val="20"/>
-          <w:szCs w:val="20"/>
-        </w:rPr>
-        <w:t>Spring</w:t>
-      </w:r>
-      <w:proofErr w:type="gramEnd"/>
-      <w:r>
-        <w:rPr>
-          <w:rFonts w:ascii="Courier New" w:hAnsi="Courier New" w:cs="Courier New"/>
-          <w:sz w:val="20"/>
-          <w:szCs w:val="20"/>
-        </w:rPr>
-        <w:t>). Last year there were 8,164 fake news stories.</w:t>
-      </w:r>
-      <w:r>
-        <w:rPr>
-          <w:rFonts w:ascii="Courier New" w:hAnsi="Courier New" w:cs="Courier New"/>
-          <w:sz w:val="20"/>
-          <w:szCs w:val="20"/>
-        </w:rPr>
-        <w:br/>
-      </w:r>
-      <w:r>
-        <w:rPr>
-          <w:rFonts w:ascii="Courier New" w:hAnsi="Courier New" w:cs="Courier New"/>
-          <w:i/>
-          <w:sz w:val="20"/>
-          <w:szCs w:val="20"/>
-        </w:rPr>
-        <w:t>Popular Science, 290</w:t>
-      </w:r>
-      <w:r>
-        <w:rPr>
-          <w:rFonts w:ascii="Courier New" w:hAnsi="Courier New" w:cs="Courier New"/>
-          <w:sz w:val="20"/>
-          <w:szCs w:val="20"/>
-        </w:rPr>
-        <w:t>(2).</w:t>
-      </w:r>
-    </w:p>
-    <w:p>
-      <w:pPr>
         <w:tabs>
           <w:tab w:val="left" w:pos="9810"/>
         </w:tabs>
@@ -2129,6 +2028,8 @@
         </w:rPr>
         <w:t>rticle</w:t>
       </w:r>
+      <w:bookmarkStart w:id="0" w:name="_GoBack"/>
+      <w:bookmarkEnd w:id="0"/>
       <w:r>
         <w:rPr>
           <w:rFonts w:ascii="Tahoma" w:hAnsi="Tahoma" w:cs="Tahoma"/>
@@ -2149,6 +2050,15 @@
     </w:p>
     <w:p>
       <w:pPr>
+        <w:jc w:val="center"/>
+        <w:rPr>
+          <w:rFonts w:ascii="Tahoma" w:hAnsi="Tahoma" w:cs="Tahoma"/>
+          <w:szCs w:val="20"/>
+        </w:rPr>
+      </w:pPr>
+    </w:p>
+    <w:p>
+      <w:pPr>
         <w:ind w:left="1260" w:right="1170" w:hanging="720"/>
         <w:rPr>
           <w:rFonts w:ascii="Courier New" w:hAnsi="Courier New" w:cs="Courier New"/>
@@ -2162,6 +2072,7 @@
           <w:sz w:val="20"/>
           <w:szCs w:val="20"/>
         </w:rPr>
+        <w:lastRenderedPageBreak/>
         <w:t>Kleffman, C.</w:t>
       </w:r>
       <w:r>
@@ -2566,7 +2477,7 @@
     </w:p>
     <w:p>
       <w:pPr>
-        <w:ind w:left="1080" w:hanging="540"/>
+        <w:ind w:left="1260" w:hanging="720"/>
         <w:rPr>
           <w:rFonts w:ascii="Courier New" w:hAnsi="Courier New" w:cs="Courier New"/>
           <w:sz w:val="20"/>
@@ -2643,8 +2554,6 @@
         </w:rPr>
         <w:br/>
       </w:r>
-      <w:bookmarkStart w:id="0" w:name="_GoBack"/>
-      <w:bookmarkEnd w:id="0"/>
     </w:p>
     <w:p>
       <w:pPr>
@@ -2697,7 +2606,7 @@
     </w:p>
     <w:p>
       <w:pPr>
-        <w:ind w:left="1440" w:hanging="900"/>
+        <w:ind w:left="1260" w:hanging="720"/>
         <w:rPr>
           <w:rFonts w:ascii="Courier New" w:hAnsi="Courier New" w:cs="Courier New"/>
           <w:sz w:val="20"/>
@@ -2791,7 +2700,7 @@
           <w:tab w:val="left" w:pos="2638"/>
           <w:tab w:val="left" w:pos="2723"/>
         </w:tabs>
-        <w:ind w:left="1440" w:hanging="900"/>
+        <w:ind w:left="1260" w:hanging="720"/>
         <w:rPr>
           <w:rFonts w:ascii="Courier New" w:hAnsi="Courier New" w:cs="Courier New"/>
           <w:sz w:val="20"/>
@@ -3006,7 +2915,7 @@
     </w:p>
     <w:p>
       <w:pPr>
-        <w:ind w:left="1440" w:hanging="900"/>
+        <w:ind w:left="1260" w:hanging="720"/>
         <w:rPr>
           <w:rFonts w:ascii="Courier New" w:hAnsi="Courier New" w:cs="Courier New"/>
           <w:sz w:val="20"/>
@@ -3222,7 +3131,7 @@
     </w:p>
     <w:p>
       <w:pPr>
-        <w:ind w:left="1440" w:hanging="900"/>
+        <w:ind w:left="1260" w:hanging="720"/>
         <w:rPr>
           <w:rFonts w:ascii="Courier New" w:hAnsi="Courier New" w:cs="Courier New"/>
           <w:sz w:val="20"/>
@@ -3953,17 +3862,7 @@
           <w:sz w:val="20"/>
           <w:szCs w:val="20"/>
         </w:rPr>
-        <w:t xml:space="preserve">Optimism &amp; pessimism: Implications </w:t>
-      </w:r>
-      <w:r>
-        <w:rPr>
-          <w:rFonts w:ascii="Courier New" w:hAnsi="Courier New" w:cs="Courier New"/>
-          <w:i/>
-          <w:sz w:val="20"/>
-          <w:szCs w:val="20"/>
-        </w:rPr>
-        <w:lastRenderedPageBreak/>
-        <w:t xml:space="preserve">for theory, research, and practice </w:t>
+        <w:t xml:space="preserve">Optimism &amp; pessimism: Implications for theory, research, and practice </w:t>
       </w:r>
       <w:r>
         <w:rPr>
@@ -4387,12 +4286,7 @@
       </w:r>
     </w:p>
     <w:sectPr>
-      <w:headerReference w:type="even" r:id="rId6"/>
-      <w:headerReference w:type="default" r:id="rId7"/>
-      <w:footerReference w:type="even" r:id="rId8"/>
-      <w:footerReference w:type="default" r:id="rId9"/>
-      <w:headerReference w:type="first" r:id="rId10"/>
-      <w:footerReference w:type="first" r:id="rId11"/>
+      <w:footerReference w:type="default" r:id="rId6"/>
       <w:pgSz w:w="12240" w:h="15840"/>
       <w:pgMar w:top="1008" w:right="720" w:bottom="720" w:left="720" w:header="720" w:footer="720" w:gutter="0"/>
       <w:cols w:space="720"/>
@@ -4426,16 +4320,6 @@
   <w:p>
     <w:pPr>
       <w:pStyle w:val="Footer"/>
-    </w:pPr>
-  </w:p>
-</w:ftr>
-</file>
-
-<file path=word/footer2.xml><?xml version="1.0" encoding="utf-8"?>
-<w:ftr xmlns:wpc="http://schemas.microsoft.com/office/word/2010/wordprocessingCanvas" xmlns:cx="http://schemas.microsoft.com/office/drawing/2014/chartex" xmlns:cx1="http://schemas.microsoft.com/office/drawing/2015/9/8/chartex" xmlns:mc="http://schemas.openxmlformats.org/markup-compatibility/2006" xmlns:o="urn:schemas-microsoft-com:office:office" xmlns:r="http://schemas.openxmlformats.org/officeDocument/2006/relationships" xmlns:m="http://schemas.openxmlformats.org/officeDocument/2006/math" xmlns:v="urn:schemas-microsoft-com:vml" xmlns:wp14="http://schemas.microsoft.com/office/word/2010/wordprocessingDrawing" xmlns:wp="http://schemas.openxmlformats.org/drawingml/2006/wordprocessingDrawing" xmlns:w10="urn:schemas-microsoft-com:office:word" xmlns:w="http://schemas.openxmlformats.org/wordprocessingml/2006/main" xmlns:w14="http://schemas.microsoft.com/office/word/2010/wordml" xmlns:w15="http://schemas.microsoft.com/office/word/2012/wordml" xmlns:w16se="http://schemas.microsoft.com/office/word/2015/wordml/symex" xmlns:wpg="http://schemas.microsoft.com/office/word/2010/wordprocessingGroup" xmlns:wpi="http://schemas.microsoft.com/office/word/2010/wordprocessingInk" xmlns:wne="http://schemas.microsoft.com/office/word/2006/wordml" xmlns:wps="http://schemas.microsoft.com/office/word/2010/wordprocessingShape" mc:Ignorable="w14 w15 w16se wp14">
-  <w:p>
-    <w:pPr>
-      <w:pStyle w:val="Footer"/>
       <w:jc w:val="center"/>
       <w:rPr>
         <w:rFonts w:ascii="Book Antiqua" w:hAnsi="Book Antiqua"/>
@@ -4443,41 +4327,13 @@
         <w:szCs w:val="16"/>
       </w:rPr>
     </w:pPr>
-    <w:smartTag w:uri="urn:schemas-microsoft-com:office:smarttags" w:element="PlaceType">
-      <w:r>
-        <w:rPr>
-          <w:rFonts w:ascii="Book Antiqua" w:hAnsi="Book Antiqua"/>
-          <w:sz w:val="16"/>
-          <w:szCs w:val="16"/>
-        </w:rPr>
-        <w:t>Community College</w:t>
-      </w:r>
-    </w:smartTag>
     <w:r>
       <w:rPr>
         <w:rFonts w:ascii="Book Antiqua" w:hAnsi="Book Antiqua"/>
         <w:sz w:val="16"/>
         <w:szCs w:val="16"/>
       </w:rPr>
-      <w:t xml:space="preserve"> of </w:t>
-    </w:r>
-    <w:smartTag w:uri="urn:schemas-microsoft-com:office:smarttags" w:element="PlaceName">
-      <w:r>
-        <w:rPr>
-          <w:rFonts w:ascii="Book Antiqua" w:hAnsi="Book Antiqua"/>
-          <w:sz w:val="16"/>
-          <w:szCs w:val="16"/>
-        </w:rPr>
-        <w:t>Allegheny</w:t>
-      </w:r>
-    </w:smartTag>
-    <w:r>
-      <w:rPr>
-        <w:rFonts w:ascii="Book Antiqua" w:hAnsi="Book Antiqua"/>
-        <w:sz w:val="16"/>
-        <w:szCs w:val="16"/>
-      </w:rPr>
-      <w:t xml:space="preserve"> </w:t>
+      <w:t xml:space="preserve">Community College of Allegheny </w:t>
     </w:r>
     <w:proofErr w:type="gramStart"/>
     <w:r>
@@ -4511,15 +4367,7 @@
         <w:sz w:val="16"/>
         <w:szCs w:val="16"/>
       </w:rPr>
-      <w:t xml:space="preserve">  </w:t>
-    </w:r>
-    <w:r>
-      <w:rPr>
-        <w:rFonts w:ascii="Book Antiqua" w:hAnsi="Book Antiqua"/>
-        <w:sz w:val="16"/>
-        <w:szCs w:val="16"/>
-      </w:rPr>
-      <w:t>North Campus Library  ●  412-369-3681</w:t>
+      <w:t xml:space="preserve"> </w:t>
     </w:r>
     <w:r>
       <w:rPr>
@@ -4528,15 +4376,7 @@
         <w:sz w:val="16"/>
         <w:szCs w:val="16"/>
       </w:rPr>
-      <w:t xml:space="preserve">  </w:t>
-    </w:r>
-    <w:r>
-      <w:rPr>
-        <w:rFonts w:ascii="Book Antiqua" w:hAnsi="Book Antiqua"/>
-        <w:sz w:val="16"/>
-        <w:szCs w:val="16"/>
-      </w:rPr>
-      <w:t xml:space="preserve">● </w:t>
+      <w:t xml:space="preserve"> http</w:t>
     </w:r>
     <w:r>
       <w:rPr>
@@ -4545,18 +4385,17 @@
         <w:sz w:val="16"/>
         <w:szCs w:val="16"/>
       </w:rPr>
-      <w:t xml:space="preserve"> http://www.ccac.edu/library</w:t>
+      <w:t>s</w:t>
     </w:r>
-  </w:p>
-</w:ftr>
-</file>
-
-<file path=word/footer3.xml><?xml version="1.0" encoding="utf-8"?>
-<w:ftr xmlns:wpc="http://schemas.microsoft.com/office/word/2010/wordprocessingCanvas" xmlns:cx="http://schemas.microsoft.com/office/drawing/2014/chartex" xmlns:cx1="http://schemas.microsoft.com/office/drawing/2015/9/8/chartex" xmlns:mc="http://schemas.openxmlformats.org/markup-compatibility/2006" xmlns:o="urn:schemas-microsoft-com:office:office" xmlns:r="http://schemas.openxmlformats.org/officeDocument/2006/relationships" xmlns:m="http://schemas.openxmlformats.org/officeDocument/2006/math" xmlns:v="urn:schemas-microsoft-com:vml" xmlns:wp14="http://schemas.microsoft.com/office/word/2010/wordprocessingDrawing" xmlns:wp="http://schemas.openxmlformats.org/drawingml/2006/wordprocessingDrawing" xmlns:w10="urn:schemas-microsoft-com:office:word" xmlns:w="http://schemas.openxmlformats.org/wordprocessingml/2006/main" xmlns:w14="http://schemas.microsoft.com/office/word/2010/wordml" xmlns:w15="http://schemas.microsoft.com/office/word/2012/wordml" xmlns:w16se="http://schemas.microsoft.com/office/word/2015/wordml/symex" xmlns:wpg="http://schemas.microsoft.com/office/word/2010/wordprocessingGroup" xmlns:wpi="http://schemas.microsoft.com/office/word/2010/wordprocessingInk" xmlns:wne="http://schemas.microsoft.com/office/word/2006/wordml" xmlns:wps="http://schemas.microsoft.com/office/word/2010/wordprocessingShape" mc:Ignorable="w14 w15 w16se wp14">
-  <w:p>
-    <w:pPr>
-      <w:pStyle w:val="Footer"/>
-    </w:pPr>
+    <w:r>
+      <w:rPr>
+        <w:rFonts w:ascii="Book Antiqua" w:hAnsi="Book Antiqua"/>
+        <w:color w:val="000000"/>
+        <w:sz w:val="16"/>
+        <w:szCs w:val="16"/>
+      </w:rPr>
+      <w:t>://www.ccac.edu/library</w:t>
+    </w:r>
   </w:p>
 </w:ftr>
 </file>
@@ -4578,36 +4417,6 @@
     </w:p>
   </w:footnote>
 </w:footnotes>
-</file>
-
-<file path=word/header1.xml><?xml version="1.0" encoding="utf-8"?>
-<w:hdr xmlns:wpc="http://schemas.microsoft.com/office/word/2010/wordprocessingCanvas" xmlns:cx="http://schemas.microsoft.com/office/drawing/2014/chartex" xmlns:cx1="http://schemas.microsoft.com/office/drawing/2015/9/8/chartex" xmlns:mc="http://schemas.openxmlformats.org/markup-compatibility/2006" xmlns:o="urn:schemas-microsoft-com:office:office" xmlns:r="http://schemas.openxmlformats.org/officeDocument/2006/relationships" xmlns:m="http://schemas.openxmlformats.org/officeDocument/2006/math" xmlns:v="urn:schemas-microsoft-com:vml" xmlns:wp14="http://schemas.microsoft.com/office/word/2010/wordprocessingDrawing" xmlns:wp="http://schemas.openxmlformats.org/drawingml/2006/wordprocessingDrawing" xmlns:w10="urn:schemas-microsoft-com:office:word" xmlns:w="http://schemas.openxmlformats.org/wordprocessingml/2006/main" xmlns:w14="http://schemas.microsoft.com/office/word/2010/wordml" xmlns:w15="http://schemas.microsoft.com/office/word/2012/wordml" xmlns:w16se="http://schemas.microsoft.com/office/word/2015/wordml/symex" xmlns:wpg="http://schemas.microsoft.com/office/word/2010/wordprocessingGroup" xmlns:wpi="http://schemas.microsoft.com/office/word/2010/wordprocessingInk" xmlns:wne="http://schemas.microsoft.com/office/word/2006/wordml" xmlns:wps="http://schemas.microsoft.com/office/word/2010/wordprocessingShape" mc:Ignorable="w14 w15 w16se wp14">
-  <w:p>
-    <w:pPr>
-      <w:pStyle w:val="Header"/>
-    </w:pPr>
-  </w:p>
-</w:hdr>
-</file>
-
-<file path=word/header2.xml><?xml version="1.0" encoding="utf-8"?>
-<w:hdr xmlns:wpc="http://schemas.microsoft.com/office/word/2010/wordprocessingCanvas" xmlns:cx="http://schemas.microsoft.com/office/drawing/2014/chartex" xmlns:cx1="http://schemas.microsoft.com/office/drawing/2015/9/8/chartex" xmlns:mc="http://schemas.openxmlformats.org/markup-compatibility/2006" xmlns:o="urn:schemas-microsoft-com:office:office" xmlns:r="http://schemas.openxmlformats.org/officeDocument/2006/relationships" xmlns:m="http://schemas.openxmlformats.org/officeDocument/2006/math" xmlns:v="urn:schemas-microsoft-com:vml" xmlns:wp14="http://schemas.microsoft.com/office/word/2010/wordprocessingDrawing" xmlns:wp="http://schemas.openxmlformats.org/drawingml/2006/wordprocessingDrawing" xmlns:w10="urn:schemas-microsoft-com:office:word" xmlns:w="http://schemas.openxmlformats.org/wordprocessingml/2006/main" xmlns:w14="http://schemas.microsoft.com/office/word/2010/wordml" xmlns:w15="http://schemas.microsoft.com/office/word/2012/wordml" xmlns:w16se="http://schemas.microsoft.com/office/word/2015/wordml/symex" xmlns:wpg="http://schemas.microsoft.com/office/word/2010/wordprocessingGroup" xmlns:wpi="http://schemas.microsoft.com/office/word/2010/wordprocessingInk" xmlns:wne="http://schemas.microsoft.com/office/word/2006/wordml" xmlns:wps="http://schemas.microsoft.com/office/word/2010/wordprocessingShape" mc:Ignorable="w14 w15 w16se wp14">
-  <w:p>
-    <w:pPr>
-      <w:pStyle w:val="Header"/>
-    </w:pPr>
-  </w:p>
-</w:hdr>
-</file>
-
-<file path=word/header3.xml><?xml version="1.0" encoding="utf-8"?>
-<w:hdr xmlns:wpc="http://schemas.microsoft.com/office/word/2010/wordprocessingCanvas" xmlns:cx="http://schemas.microsoft.com/office/drawing/2014/chartex" xmlns:cx1="http://schemas.microsoft.com/office/drawing/2015/9/8/chartex" xmlns:mc="http://schemas.openxmlformats.org/markup-compatibility/2006" xmlns:o="urn:schemas-microsoft-com:office:office" xmlns:r="http://schemas.openxmlformats.org/officeDocument/2006/relationships" xmlns:m="http://schemas.openxmlformats.org/officeDocument/2006/math" xmlns:v="urn:schemas-microsoft-com:vml" xmlns:wp14="http://schemas.microsoft.com/office/word/2010/wordprocessingDrawing" xmlns:wp="http://schemas.openxmlformats.org/drawingml/2006/wordprocessingDrawing" xmlns:w10="urn:schemas-microsoft-com:office:word" xmlns:w="http://schemas.openxmlformats.org/wordprocessingml/2006/main" xmlns:w14="http://schemas.microsoft.com/office/word/2010/wordml" xmlns:w15="http://schemas.microsoft.com/office/word/2012/wordml" xmlns:w16se="http://schemas.microsoft.com/office/word/2015/wordml/symex" xmlns:wpg="http://schemas.microsoft.com/office/word/2010/wordprocessingGroup" xmlns:wpi="http://schemas.microsoft.com/office/word/2010/wordprocessingInk" xmlns:wne="http://schemas.microsoft.com/office/word/2006/wordml" xmlns:wps="http://schemas.microsoft.com/office/word/2010/wordprocessingShape" mc:Ignorable="w14 w15 w16se wp14">
-  <w:p>
-    <w:pPr>
-      <w:pStyle w:val="Header"/>
-    </w:pPr>
-  </w:p>
-</w:hdr>
 </file>
 
 <file path=word/styles.xml><?xml version="1.0" encoding="utf-8"?>

</xml_diff>

<commit_message>
Added social media examples
</commit_message>
<xml_diff>
--- a/Cite_APA_StyleGuide7th_7.0.docx
+++ b/Cite_APA_StyleGuide7th_7.0.docx
@@ -2028,8 +2028,6 @@
         </w:rPr>
         <w:t>rticle</w:t>
       </w:r>
-      <w:bookmarkStart w:id="0" w:name="_GoBack"/>
-      <w:bookmarkEnd w:id="0"/>
       <w:r>
         <w:rPr>
           <w:rFonts w:ascii="Tahoma" w:hAnsi="Tahoma" w:cs="Tahoma"/>
@@ -2368,7 +2366,7 @@
           <w:sz w:val="16"/>
           <w:szCs w:val="16"/>
         </w:rPr>
-        <w:t>(If the name of the site and t</w:t>
+        <w:t>If the name of the site and t</w:t>
       </w:r>
       <w:r>
         <w:rPr>
@@ -2377,7 +2375,7 @@
           <w:sz w:val="16"/>
           <w:szCs w:val="16"/>
         </w:rPr>
-        <w:t>he author are the same, omit the site name to avoid duplication)</w:t>
+        <w:t>he author are the same, omit the site name to avoid duplication</w:t>
       </w:r>
     </w:p>
     <w:p>
@@ -2788,13 +2786,328 @@
           <w:tab w:val="left" w:pos="2638"/>
           <w:tab w:val="left" w:pos="2723"/>
         </w:tabs>
-        <w:ind w:left="1620" w:hanging="540"/>
-        <w:rPr>
-          <w:rFonts w:ascii="Courier New" w:hAnsi="Courier New" w:cs="Courier New"/>
-          <w:sz w:val="20"/>
-          <w:szCs w:val="20"/>
-        </w:rPr>
-      </w:pPr>
+        <w:ind w:left="2638" w:hanging="2638"/>
+        <w:rPr>
+          <w:rFonts w:ascii="Courier New" w:hAnsi="Courier New" w:cs="Courier New"/>
+          <w:sz w:val="20"/>
+          <w:szCs w:val="20"/>
+        </w:rPr>
+      </w:pPr>
+    </w:p>
+    <w:p>
+      <w:pPr>
+        <w:ind w:left="360"/>
+        <w:rPr>
+          <w:rFonts w:ascii="Arial" w:hAnsi="Arial" w:cs="Arial"/>
+          <w:b/>
+          <w:sz w:val="16"/>
+          <w:szCs w:val="16"/>
+        </w:rPr>
+      </w:pPr>
+    </w:p>
+    <w:p>
+      <w:pPr>
+        <w:ind w:left="360"/>
+        <w:rPr>
+          <w:rFonts w:ascii="Arial" w:hAnsi="Arial" w:cs="Arial"/>
+          <w:b/>
+          <w:sz w:val="16"/>
+          <w:szCs w:val="16"/>
+        </w:rPr>
+      </w:pPr>
+      <w:r>
+        <w:rPr>
+          <w:rFonts w:ascii="Arial" w:hAnsi="Arial" w:cs="Arial"/>
+          <w:b/>
+          <w:sz w:val="16"/>
+          <w:szCs w:val="16"/>
+        </w:rPr>
+        <w:t>For social media, i</w:t>
+      </w:r>
+      <w:r>
+        <w:rPr>
+          <w:rFonts w:ascii="Arial" w:hAnsi="Arial" w:cs="Arial"/>
+          <w:b/>
+          <w:sz w:val="16"/>
+          <w:szCs w:val="16"/>
+        </w:rPr>
+        <w:t>nclude up to 20 words of posts in a ref</w:t>
+      </w:r>
+      <w:bookmarkStart w:id="0" w:name="_GoBack"/>
+      <w:bookmarkEnd w:id="0"/>
+      <w:r>
+        <w:rPr>
+          <w:rFonts w:ascii="Arial" w:hAnsi="Arial" w:cs="Arial"/>
+          <w:b/>
+          <w:sz w:val="16"/>
+          <w:szCs w:val="16"/>
+        </w:rPr>
+        <w:t xml:space="preserve">erence. If the post includes audiovisual elements, provide a description in </w:t>
+      </w:r>
+      <w:r>
+        <w:rPr>
+          <w:rFonts w:ascii="Arial" w:hAnsi="Arial" w:cs="Arial"/>
+          <w:b/>
+          <w:sz w:val="16"/>
+          <w:szCs w:val="16"/>
+        </w:rPr>
+        <w:t>brackets</w:t>
+      </w:r>
+      <w:r>
+        <w:rPr>
+          <w:rFonts w:ascii="Arial" w:hAnsi="Arial" w:cs="Arial"/>
+          <w:b/>
+          <w:sz w:val="16"/>
+          <w:szCs w:val="16"/>
+        </w:rPr>
+        <w:t>.</w:t>
+      </w:r>
+    </w:p>
+    <w:p>
+      <w:pPr>
+        <w:ind w:left="360"/>
+        <w:rPr>
+          <w:rFonts w:ascii="Courier New" w:hAnsi="Courier New" w:cs="Courier New"/>
+          <w:sz w:val="20"/>
+          <w:szCs w:val="20"/>
+        </w:rPr>
+      </w:pPr>
+    </w:p>
+    <w:p>
+      <w:pPr>
+        <w:tabs>
+          <w:tab w:val="right" w:pos="10800"/>
+        </w:tabs>
+        <w:ind w:left="360"/>
+        <w:rPr>
+          <w:rFonts w:ascii="Tahoma" w:hAnsi="Tahoma" w:cs="Tahoma"/>
+          <w:b/>
+          <w:bCs/>
+          <w:szCs w:val="20"/>
+        </w:rPr>
+      </w:pPr>
+      <w:r>
+        <w:rPr>
+          <w:rFonts w:ascii="Tahoma" w:hAnsi="Tahoma" w:cs="Tahoma"/>
+          <w:b/>
+          <w:bCs/>
+          <w:szCs w:val="20"/>
+        </w:rPr>
+        <w:t>Twitter</w:t>
+      </w:r>
+      <w:r>
+        <w:rPr>
+          <w:rFonts w:ascii="Tahoma" w:hAnsi="Tahoma" w:cs="Tahoma"/>
+          <w:b/>
+          <w:bCs/>
+          <w:szCs w:val="20"/>
+        </w:rPr>
+        <w:tab/>
+      </w:r>
+      <w:r>
+        <w:rPr>
+          <w:rFonts w:ascii="Courier New" w:hAnsi="Courier New" w:cs="Courier New"/>
+          <w:sz w:val="20"/>
+          <w:szCs w:val="20"/>
+        </w:rPr>
+        <w:t>10.15</w:t>
+      </w:r>
+      <w:r>
+        <w:rPr>
+          <w:rFonts w:ascii="Courier New" w:hAnsi="Courier New" w:cs="Courier New"/>
+          <w:sz w:val="20"/>
+          <w:szCs w:val="20"/>
+        </w:rPr>
+        <w:t xml:space="preserve"> #103</w:t>
+      </w:r>
+    </w:p>
+    <w:p>
+      <w:pPr>
+        <w:tabs>
+          <w:tab w:val="left" w:pos="2638"/>
+          <w:tab w:val="left" w:pos="2723"/>
+        </w:tabs>
+        <w:ind w:left="1260" w:hanging="720"/>
+        <w:rPr>
+          <w:rFonts w:ascii="Courier New" w:hAnsi="Courier New" w:cs="Courier New"/>
+          <w:sz w:val="20"/>
+          <w:szCs w:val="20"/>
+        </w:rPr>
+      </w:pPr>
+      <w:r>
+        <w:rPr>
+          <w:rFonts w:ascii="Courier New" w:hAnsi="Courier New" w:cs="Courier New"/>
+          <w:sz w:val="20"/>
+          <w:szCs w:val="20"/>
+        </w:rPr>
+        <w:t xml:space="preserve">National Air and Space Museum [@airandspace]. (2019, December 6). </w:t>
+      </w:r>
+      <w:r>
+        <w:rPr>
+          <w:rFonts w:ascii="Courier New" w:hAnsi="Courier New" w:cs="Courier New"/>
+          <w:i/>
+          <w:sz w:val="20"/>
+          <w:szCs w:val="20"/>
+        </w:rPr>
+        <w:t>Today in 1985, @NASA transferred the title of Space Shuttle Enterprise to our Museum. It was on display from December</w:t>
+      </w:r>
+      <w:r>
+        <w:rPr>
+          <w:rFonts w:ascii="Courier New" w:hAnsi="Courier New" w:cs="Courier New"/>
+          <w:i/>
+          <w:sz w:val="20"/>
+          <w:szCs w:val="20"/>
+        </w:rPr>
+        <w:t xml:space="preserve"> 2003</w:t>
+      </w:r>
+      <w:r>
+        <w:rPr>
+          <w:rFonts w:ascii="Courier New" w:hAnsi="Courier New" w:cs="Courier New"/>
+          <w:sz w:val="20"/>
+          <w:szCs w:val="20"/>
+        </w:rPr>
+        <w:t xml:space="preserve"> </w:t>
+      </w:r>
+      <w:r>
+        <w:rPr>
+          <w:rFonts w:ascii="Courier New" w:hAnsi="Courier New" w:cs="Courier New"/>
+          <w:sz w:val="20"/>
+          <w:szCs w:val="20"/>
+        </w:rPr>
+        <w:t xml:space="preserve">[Image attached] [Tweet]. Twitter.  </w:t>
+      </w:r>
+      <w:r>
+        <w:rPr>
+          <w:rFonts w:ascii="Courier New" w:hAnsi="Courier New" w:cs="Courier New"/>
+          <w:sz w:val="20"/>
+          <w:szCs w:val="20"/>
+        </w:rPr>
+        <w:t>https://twitter.com/airandspace/status/1202955763704115200</w:t>
+      </w:r>
+    </w:p>
+    <w:p>
+      <w:pPr>
+        <w:tabs>
+          <w:tab w:val="left" w:pos="2638"/>
+          <w:tab w:val="left" w:pos="2723"/>
+        </w:tabs>
+        <w:ind w:left="1260" w:hanging="720"/>
+        <w:rPr>
+          <w:rFonts w:ascii="Courier New" w:hAnsi="Courier New" w:cs="Courier New"/>
+          <w:sz w:val="20"/>
+          <w:szCs w:val="20"/>
+        </w:rPr>
+      </w:pPr>
+    </w:p>
+    <w:p>
+      <w:pPr>
+        <w:tabs>
+          <w:tab w:val="left" w:pos="2638"/>
+          <w:tab w:val="left" w:pos="2723"/>
+        </w:tabs>
+        <w:ind w:left="360"/>
+        <w:rPr>
+          <w:rFonts w:ascii="Tahoma" w:hAnsi="Tahoma" w:cs="Tahoma"/>
+          <w:b/>
+          <w:bCs/>
+          <w:szCs w:val="20"/>
+        </w:rPr>
+      </w:pPr>
+      <w:r>
+        <w:rPr>
+          <w:rFonts w:ascii="Tahoma" w:hAnsi="Tahoma" w:cs="Tahoma"/>
+          <w:b/>
+          <w:bCs/>
+          <w:szCs w:val="20"/>
+        </w:rPr>
+        <w:t>Facebook</w:t>
+      </w:r>
+    </w:p>
+    <w:p>
+      <w:pPr>
+        <w:tabs>
+          <w:tab w:val="left" w:pos="2638"/>
+          <w:tab w:val="left" w:pos="2723"/>
+        </w:tabs>
+        <w:ind w:left="1350" w:hanging="810"/>
+        <w:rPr>
+          <w:rFonts w:ascii="Courier New" w:hAnsi="Courier New" w:cs="Courier New"/>
+          <w:sz w:val="20"/>
+          <w:szCs w:val="20"/>
+        </w:rPr>
+      </w:pPr>
+      <w:r>
+        <w:rPr>
+          <w:rFonts w:ascii="Courier New" w:hAnsi="Courier New" w:cs="Courier New"/>
+          <w:sz w:val="20"/>
+          <w:szCs w:val="20"/>
+        </w:rPr>
+        <w:t>U.S. Census Bureau</w:t>
+      </w:r>
+      <w:r>
+        <w:rPr>
+          <w:rFonts w:ascii="Courier New" w:hAnsi="Courier New" w:cs="Courier New"/>
+          <w:sz w:val="20"/>
+          <w:szCs w:val="20"/>
+        </w:rPr>
+        <w:t xml:space="preserve">. (2019, December 6). </w:t>
+      </w:r>
+      <w:r>
+        <w:rPr>
+          <w:rFonts w:ascii="Courier New" w:hAnsi="Courier New" w:cs="Courier New"/>
+          <w:sz w:val="20"/>
+          <w:szCs w:val="20"/>
+        </w:rPr>
+        <w:t>The first census questionnaire</w:t>
+      </w:r>
+      <w:r>
+        <w:rPr>
+          <w:rFonts w:ascii="Courier New" w:hAnsi="Courier New" w:cs="Courier New"/>
+          <w:sz w:val="20"/>
+          <w:szCs w:val="20"/>
+        </w:rPr>
+        <w:t xml:space="preserve"> </w:t>
+      </w:r>
+      <w:r>
+        <w:rPr>
+          <w:rFonts w:ascii="Courier New" w:hAnsi="Courier New" w:cs="Courier New"/>
+          <w:sz w:val="20"/>
+          <w:szCs w:val="20"/>
+        </w:rPr>
+        <w:t>had only three possible race categories: white, free person (regardless</w:t>
+      </w:r>
+      <w:r>
+        <w:rPr>
+          <w:rFonts w:ascii="Courier New" w:hAnsi="Courier New" w:cs="Courier New"/>
+          <w:sz w:val="20"/>
+          <w:szCs w:val="20"/>
+        </w:rPr>
+        <w:t xml:space="preserve"> of race), and slave.</w:t>
+      </w:r>
+      <w:r>
+        <w:rPr>
+          <w:rFonts w:ascii="Courier New" w:hAnsi="Courier New" w:cs="Courier New"/>
+          <w:sz w:val="20"/>
+          <w:szCs w:val="20"/>
+        </w:rPr>
+        <w:t xml:space="preserve"> [Image attached][Status update]. Facebook. </w:t>
+      </w:r>
+      <w:r>
+        <w:rPr>
+          <w:rFonts w:ascii="Courier New" w:hAnsi="Courier New" w:cs="Courier New"/>
+          <w:sz w:val="20"/>
+          <w:szCs w:val="20"/>
+        </w:rPr>
+        <w:t>https://bit.ly/36aTMnw</w:t>
+      </w:r>
+      <w:r>
+        <w:rPr>
+          <w:rFonts w:ascii="Courier New" w:hAnsi="Courier New" w:cs="Courier New"/>
+          <w:sz w:val="20"/>
+          <w:szCs w:val="20"/>
+        </w:rPr>
+        <w:t xml:space="preserve"> </w:t>
+      </w:r>
     </w:p>
     <w:p>
       <w:pPr>

</xml_diff>

<commit_message>
Started examples for books
</commit_message>
<xml_diff>
--- a/Cite_APA_StyleGuide7th_7.0.docx
+++ b/Cite_APA_StyleGuide7th_7.0.docx
@@ -3,6 +3,7 @@
 <w:document xmlns:wpc="http://schemas.microsoft.com/office/word/2010/wordprocessingCanvas" xmlns:cx="http://schemas.microsoft.com/office/drawing/2014/chartex" xmlns:cx1="http://schemas.microsoft.com/office/drawing/2015/9/8/chartex" xmlns:mc="http://schemas.openxmlformats.org/markup-compatibility/2006" xmlns:o="urn:schemas-microsoft-com:office:office" xmlns:r="http://schemas.openxmlformats.org/officeDocument/2006/relationships" xmlns:m="http://schemas.openxmlformats.org/officeDocument/2006/math" xmlns:v="urn:schemas-microsoft-com:vml" xmlns:wp14="http://schemas.microsoft.com/office/word/2010/wordprocessingDrawing" xmlns:wp="http://schemas.openxmlformats.org/drawingml/2006/wordprocessingDrawing" xmlns:w10="urn:schemas-microsoft-com:office:word" xmlns:w="http://schemas.openxmlformats.org/wordprocessingml/2006/main" xmlns:w14="http://schemas.microsoft.com/office/word/2010/wordml" xmlns:w15="http://schemas.microsoft.com/office/word/2012/wordml" xmlns:w16se="http://schemas.microsoft.com/office/word/2015/wordml/symex" xmlns:wpg="http://schemas.microsoft.com/office/word/2010/wordprocessingGroup" xmlns:wpi="http://schemas.microsoft.com/office/word/2010/wordprocessingInk" xmlns:wne="http://schemas.microsoft.com/office/word/2006/wordml" xmlns:wps="http://schemas.microsoft.com/office/word/2010/wordprocessingShape" mc:Ignorable="w14 w15 w16se wp14">
   <w:body>
     <w:p>
+      <w:bookmarkStart w:id="0" w:name="_GoBack"/>
       <w:r>
         <w:rPr>
           <w:noProof/>
@@ -2822,45 +2823,7 @@
           <w:sz w:val="16"/>
           <w:szCs w:val="16"/>
         </w:rPr>
-        <w:t>For social media, i</w:t>
-      </w:r>
-      <w:r>
-        <w:rPr>
-          <w:rFonts w:ascii="Arial" w:hAnsi="Arial" w:cs="Arial"/>
-          <w:b/>
-          <w:sz w:val="16"/>
-          <w:szCs w:val="16"/>
-        </w:rPr>
-        <w:t>nclude up to 20 words of posts in a ref</w:t>
-      </w:r>
-      <w:bookmarkStart w:id="0" w:name="_GoBack"/>
-      <w:bookmarkEnd w:id="0"/>
-      <w:r>
-        <w:rPr>
-          <w:rFonts w:ascii="Arial" w:hAnsi="Arial" w:cs="Arial"/>
-          <w:b/>
-          <w:sz w:val="16"/>
-          <w:szCs w:val="16"/>
-        </w:rPr>
-        <w:t xml:space="preserve">erence. If the post includes audiovisual elements, provide a description in </w:t>
-      </w:r>
-      <w:r>
-        <w:rPr>
-          <w:rFonts w:ascii="Arial" w:hAnsi="Arial" w:cs="Arial"/>
-          <w:b/>
-          <w:sz w:val="16"/>
-          <w:szCs w:val="16"/>
-        </w:rPr>
-        <w:t>brackets</w:t>
-      </w:r>
-      <w:r>
-        <w:rPr>
-          <w:rFonts w:ascii="Arial" w:hAnsi="Arial" w:cs="Arial"/>
-          <w:b/>
-          <w:sz w:val="16"/>
-          <w:szCs w:val="16"/>
-        </w:rPr>
-        <w:t>.</w:t>
+        <w:t>For social media, include up to 20 words of posts in a reference. If the post includes audiovisual elements, provide a description in brackets.</w:t>
       </w:r>
     </w:p>
     <w:p>
@@ -3196,25 +3159,36 @@
           <w:bCs/>
           <w:szCs w:val="20"/>
         </w:rPr>
-        <w:t xml:space="preserve">Book with </w:t>
-      </w:r>
-      <w:r>
-        <w:rPr>
-          <w:rFonts w:ascii="Tahoma" w:hAnsi="Tahoma" w:cs="Tahoma"/>
-          <w:b/>
-          <w:bCs/>
-          <w:szCs w:val="20"/>
-        </w:rPr>
-        <w:t>one a</w:t>
-      </w:r>
-      <w:r>
-        <w:rPr>
-          <w:rFonts w:ascii="Tahoma" w:hAnsi="Tahoma" w:cs="Tahoma"/>
-          <w:b/>
-          <w:bCs/>
-          <w:szCs w:val="20"/>
-        </w:rPr>
-        <w:t>uthor</w:t>
+        <w:t>Book with</w:t>
+      </w:r>
+      <w:r>
+        <w:rPr>
+          <w:rFonts w:ascii="Tahoma" w:hAnsi="Tahoma" w:cs="Tahoma"/>
+          <w:b/>
+          <w:bCs/>
+          <w:szCs w:val="20"/>
+        </w:rPr>
+        <w:t xml:space="preserve"> no DOI (print or </w:t>
+      </w:r>
+      <w:proofErr w:type="spellStart"/>
+      <w:r>
+        <w:rPr>
+          <w:rFonts w:ascii="Tahoma" w:hAnsi="Tahoma" w:cs="Tahoma"/>
+          <w:b/>
+          <w:bCs/>
+          <w:szCs w:val="20"/>
+        </w:rPr>
+        <w:t>ebook</w:t>
+      </w:r>
+      <w:proofErr w:type="spellEnd"/>
+      <w:r>
+        <w:rPr>
+          <w:rFonts w:ascii="Tahoma" w:hAnsi="Tahoma" w:cs="Tahoma"/>
+          <w:b/>
+          <w:bCs/>
+          <w:szCs w:val="20"/>
+        </w:rPr>
+        <w:t xml:space="preserve"> from library database)</w:t>
       </w:r>
       <w:r>
         <w:rPr>
@@ -3235,13 +3209,23 @@
           <w:szCs w:val="20"/>
         </w:rPr>
       </w:pPr>
-      <w:r>
-        <w:rPr>
-          <w:rFonts w:ascii="Courier New" w:hAnsi="Courier New" w:cs="Courier New"/>
-          <w:sz w:val="20"/>
-          <w:szCs w:val="20"/>
-        </w:rPr>
-        <w:t xml:space="preserve">Rowling, J. K. </w:t>
+      <w:proofErr w:type="spellStart"/>
+      <w:r>
+        <w:rPr>
+          <w:rFonts w:ascii="Courier New" w:hAnsi="Courier New" w:cs="Courier New"/>
+          <w:sz w:val="20"/>
+          <w:szCs w:val="20"/>
+        </w:rPr>
+        <w:t>Eyler</w:t>
+      </w:r>
+      <w:proofErr w:type="spellEnd"/>
+      <w:r>
+        <w:rPr>
+          <w:rFonts w:ascii="Courier New" w:hAnsi="Courier New" w:cs="Courier New"/>
+          <w:sz w:val="20"/>
+          <w:szCs w:val="20"/>
+        </w:rPr>
+        <w:t xml:space="preserve">, J. R., </w:t>
       </w:r>
       <w:r>
         <w:rPr>
@@ -3257,7 +3241,7 @@
           <w:sz w:val="20"/>
           <w:szCs w:val="20"/>
         </w:rPr>
-        <w:t>1998</w:t>
+        <w:t>2018</w:t>
       </w:r>
       <w:r>
         <w:rPr>
@@ -3274,25 +3258,7 @@
           <w:sz w:val="20"/>
           <w:szCs w:val="20"/>
         </w:rPr>
-        <w:t>Har</w:t>
-      </w:r>
-      <w:r>
-        <w:rPr>
-          <w:rFonts w:ascii="Courier New" w:hAnsi="Courier New" w:cs="Courier New"/>
-          <w:i/>
-          <w:sz w:val="20"/>
-          <w:szCs w:val="20"/>
-        </w:rPr>
-        <w:t>ry Potter and the sorcerer’s s</w:t>
-      </w:r>
-      <w:r>
-        <w:rPr>
-          <w:rFonts w:ascii="Courier New" w:hAnsi="Courier New" w:cs="Courier New"/>
-          <w:i/>
-          <w:sz w:val="20"/>
-          <w:szCs w:val="20"/>
-        </w:rPr>
-        <w:t>tone</w:t>
+        <w:t>How humans learn: The science and stories behind effective college teaching</w:t>
       </w:r>
       <w:r>
         <w:rPr>
@@ -3316,35 +3282,7 @@
           <w:sz w:val="20"/>
           <w:szCs w:val="20"/>
         </w:rPr>
-        <w:t xml:space="preserve"> </w:t>
-      </w:r>
-      <w:smartTag w:uri="urn:schemas-microsoft-com:office:smarttags" w:element="State">
-        <w:smartTag w:uri="urn:schemas-microsoft-com:office:smarttags" w:element="place">
-          <w:r>
-            <w:rPr>
-              <w:rFonts w:ascii="Courier New" w:hAnsi="Courier New" w:cs="Courier New"/>
-              <w:sz w:val="20"/>
-              <w:szCs w:val="20"/>
-            </w:rPr>
-            <w:t>New York</w:t>
-          </w:r>
-        </w:smartTag>
-      </w:smartTag>
-      <w:r>
-        <w:rPr>
-          <w:rFonts w:ascii="Courier New" w:hAnsi="Courier New" w:cs="Courier New"/>
-          <w:sz w:val="20"/>
-          <w:szCs w:val="20"/>
-        </w:rPr>
-        <w:t xml:space="preserve">: A.A. Levine </w:t>
-      </w:r>
-      <w:r>
-        <w:rPr>
-          <w:rFonts w:ascii="Courier New" w:hAnsi="Courier New" w:cs="Courier New"/>
-          <w:sz w:val="20"/>
-          <w:szCs w:val="20"/>
-        </w:rPr>
-        <w:t>Books</w:t>
+        <w:t>West Virginia University Press</w:t>
       </w:r>
       <w:r>
         <w:rPr>
@@ -3412,97 +3350,40 @@
           <w:bCs/>
           <w:szCs w:val="20"/>
         </w:rPr>
-        <w:t>two to s</w:t>
-      </w:r>
-      <w:r>
-        <w:rPr>
-          <w:rFonts w:ascii="Tahoma" w:hAnsi="Tahoma" w:cs="Tahoma"/>
-          <w:b/>
-          <w:bCs/>
-          <w:szCs w:val="20"/>
-        </w:rPr>
-        <w:t xml:space="preserve">even </w:t>
-      </w:r>
-      <w:r>
-        <w:rPr>
-          <w:rFonts w:ascii="Tahoma" w:hAnsi="Tahoma" w:cs="Tahoma"/>
-          <w:b/>
-          <w:bCs/>
-          <w:szCs w:val="20"/>
-        </w:rPr>
-        <w:t>a</w:t>
-      </w:r>
-      <w:r>
-        <w:rPr>
-          <w:rFonts w:ascii="Tahoma" w:hAnsi="Tahoma" w:cs="Tahoma"/>
-          <w:b/>
-          <w:bCs/>
-          <w:szCs w:val="20"/>
-        </w:rPr>
-        <w:t>uthors</w:t>
-      </w:r>
-    </w:p>
-    <w:p>
-      <w:pPr>
-        <w:ind w:left="1260" w:hanging="720"/>
-        <w:rPr>
-          <w:rFonts w:ascii="Courier New" w:hAnsi="Courier New" w:cs="Courier New"/>
-          <w:sz w:val="20"/>
-          <w:szCs w:val="20"/>
-        </w:rPr>
+        <w:t xml:space="preserve">a DOI (print or </w:t>
+      </w:r>
+      <w:proofErr w:type="spellStart"/>
+      <w:r>
+        <w:rPr>
+          <w:rFonts w:ascii="Tahoma" w:hAnsi="Tahoma" w:cs="Tahoma"/>
+          <w:b/>
+          <w:bCs/>
+          <w:szCs w:val="20"/>
+        </w:rPr>
+        <w:t>ebook</w:t>
+      </w:r>
+      <w:proofErr w:type="spellEnd"/>
+      <w:r>
+        <w:rPr>
+          <w:rFonts w:ascii="Tahoma" w:hAnsi="Tahoma" w:cs="Tahoma"/>
+          <w:b/>
+          <w:bCs/>
+          <w:szCs w:val="20"/>
+        </w:rPr>
+        <w:t xml:space="preserve"> from library database)</w:t>
+      </w:r>
+    </w:p>
+    <w:p>
+      <w:pPr>
+        <w:ind w:left="540"/>
       </w:pPr>
       <w:r>
         <w:rPr>
           <w:rFonts w:ascii="Arial" w:hAnsi="Arial" w:cs="Arial"/>
           <w:b/>
-          <w:noProof/>
           <w:sz w:val="16"/>
           <w:szCs w:val="16"/>
         </w:rPr>
-        <w:pict>
-          <v:shape id="_x0000_s1394" type="#_x0000_t202" style="position:absolute;left:0;text-align:left;margin-left:22.45pt;margin-top:19.95pt;width:517.55pt;height:18.95pt;z-index:251663872" filled="f" stroked="f">
-            <v:textbox>
-              <w:txbxContent>
-                <w:p>
-                  <w:pPr>
-                    <w:rPr>
-                      <w:rFonts w:ascii="Arial" w:hAnsi="Arial" w:cs="Arial"/>
-                      <w:b/>
-                      <w:sz w:val="16"/>
-                      <w:szCs w:val="16"/>
-                    </w:rPr>
-                  </w:pPr>
-                  <w:r>
-                    <w:rPr>
-                      <w:rFonts w:ascii="Arial" w:hAnsi="Arial" w:cs="Arial"/>
-                      <w:b/>
-                      <w:sz w:val="16"/>
-                      <w:szCs w:val="16"/>
-                    </w:rPr>
-                    <w:t xml:space="preserve">For books with eight or more authors </w:t>
-                  </w:r>
-                  <w:r>
-                    <w:rPr>
-                      <w:rFonts w:ascii="Arial" w:hAnsi="Arial" w:cs="Arial"/>
-                      <w:b/>
-                      <w:sz w:val="16"/>
-                      <w:szCs w:val="16"/>
-                    </w:rPr>
-                    <w:t xml:space="preserve">follow the same pattern as described in the Alonso, P. example on the previous page. </w:t>
-                  </w:r>
-                </w:p>
-              </w:txbxContent>
-            </v:textbox>
-          </v:shape>
-        </w:pict>
-      </w:r>
-      <w:r>
-        <w:rPr>
-          <w:rFonts w:ascii="Arial" w:hAnsi="Arial" w:cs="Arial"/>
-          <w:b/>
-          <w:sz w:val="16"/>
-          <w:szCs w:val="16"/>
-        </w:rPr>
         <w:t xml:space="preserve"> </w:t>
       </w:r>
       <w:r>
@@ -3511,51 +3392,7 @@
           <w:sz w:val="20"/>
           <w:szCs w:val="20"/>
         </w:rPr>
-        <w:t xml:space="preserve">Swanson, C.R., </w:t>
-      </w:r>
-      <w:proofErr w:type="spellStart"/>
-      <w:r>
-        <w:rPr>
-          <w:rFonts w:ascii="Courier New" w:hAnsi="Courier New" w:cs="Courier New"/>
-          <w:sz w:val="20"/>
-          <w:szCs w:val="20"/>
-        </w:rPr>
-        <w:t>Chamelin</w:t>
-      </w:r>
-      <w:proofErr w:type="spellEnd"/>
-      <w:r>
-        <w:rPr>
-          <w:rFonts w:ascii="Courier New" w:hAnsi="Courier New" w:cs="Courier New"/>
-          <w:sz w:val="20"/>
-          <w:szCs w:val="20"/>
-        </w:rPr>
-        <w:t xml:space="preserve">, N.C., </w:t>
-      </w:r>
-      <w:proofErr w:type="spellStart"/>
-      <w:r>
-        <w:rPr>
-          <w:rFonts w:ascii="Courier New" w:hAnsi="Courier New" w:cs="Courier New"/>
-          <w:sz w:val="20"/>
-          <w:szCs w:val="20"/>
-        </w:rPr>
-        <w:t>Territo</w:t>
-      </w:r>
-      <w:proofErr w:type="spellEnd"/>
-      <w:r>
-        <w:rPr>
-          <w:rFonts w:ascii="Courier New" w:hAnsi="Courier New" w:cs="Courier New"/>
-          <w:sz w:val="20"/>
-          <w:szCs w:val="20"/>
-        </w:rPr>
-        <w:t>, L., &amp; Taylor, R.W. (2009)</w:t>
-      </w:r>
-      <w:r>
-        <w:rPr>
-          <w:rFonts w:ascii="Courier New" w:hAnsi="Courier New" w:cs="Courier New"/>
-          <w:sz w:val="20"/>
-          <w:szCs w:val="20"/>
-        </w:rPr>
-        <w:t xml:space="preserve">. </w:t>
+        <w:t xml:space="preserve">Miller, R. B. (2015). </w:t>
       </w:r>
       <w:r>
         <w:rPr>
@@ -3564,32 +3401,60 @@
           <w:sz w:val="20"/>
           <w:szCs w:val="20"/>
         </w:rPr>
-        <w:t xml:space="preserve">Criminal investigation. </w:t>
-      </w:r>
-      <w:r>
-        <w:rPr>
-          <w:rFonts w:ascii="Courier New" w:hAnsi="Courier New" w:cs="Courier New"/>
-          <w:sz w:val="20"/>
-          <w:szCs w:val="20"/>
-        </w:rPr>
-        <w:t xml:space="preserve">New York: </w:t>
-      </w:r>
-      <w:r>
-        <w:rPr>
-          <w:rFonts w:ascii="Courier New" w:hAnsi="Courier New" w:cs="Courier New"/>
-          <w:sz w:val="20"/>
-          <w:szCs w:val="20"/>
-        </w:rPr>
-        <w:t>McGraw-Hill</w:t>
-      </w:r>
-      <w:r>
-        <w:rPr>
-          <w:rFonts w:ascii="Courier New" w:hAnsi="Courier New" w:cs="Courier New"/>
-          <w:sz w:val="20"/>
-          <w:szCs w:val="20"/>
-        </w:rPr>
-        <w:t>.</w:t>
-      </w:r>
+        <w:t>Not so abnormal psychology: A pragmatic view of mental illness.</w:t>
+      </w:r>
+      <w:r>
+        <w:rPr>
+          <w:rFonts w:ascii="Courier New" w:hAnsi="Courier New" w:cs="Courier New"/>
+          <w:sz w:val="20"/>
+          <w:szCs w:val="20"/>
+        </w:rPr>
+        <w:t xml:space="preserve"> American Psychological Association. https://doi.org/</w:t>
+      </w:r>
+      <w:r>
+        <w:rPr>
+          <w:rFonts w:ascii="Courier New" w:hAnsi="Courier New" w:cs="Courier New"/>
+          <w:sz w:val="20"/>
+          <w:szCs w:val="20"/>
+        </w:rPr>
+        <w:t>10.1037/14693-000</w:t>
+      </w:r>
+      <w:r>
+        <w:br/>
+      </w:r>
+      <w:r>
+        <w:br/>
+        <w:t>MLA (Modern Language Assoc.)</w:t>
+      </w:r>
+      <w:r>
+        <w:br/>
+        <w:t xml:space="preserve">Miller, Ronald B., and American Psychological Association. Not So Abnormal Psychology : A Pragmatic </w:t>
+      </w:r>
+      <w:r>
+        <w:lastRenderedPageBreak/>
+        <w:t>View of Mental Illness. American Psychological Association, 2015.</w:t>
+      </w:r>
+      <w:r>
+        <w:br/>
+      </w:r>
+      <w:r>
+        <w:br/>
+        <w:t>APA (American Psychological Assoc.)</w:t>
+      </w:r>
+      <w:r>
+        <w:br/>
+        <w:t>Miller, R. B., &amp; American Psychological Association. (2015). Not So Abnormal Psychology : A Pragmatic View of Mental Illness. Washington, DC: American Psychological Association.</w:t>
+      </w:r>
+    </w:p>
+    <w:p>
+      <w:pPr>
+        <w:ind w:left="1260" w:hanging="720"/>
+        <w:rPr>
+          <w:rFonts w:ascii="Courier New" w:hAnsi="Courier New" w:cs="Courier New"/>
+          <w:sz w:val="20"/>
+          <w:szCs w:val="20"/>
+        </w:rPr>
+      </w:pPr>
       <w:r>
         <w:rPr>
           <w:rFonts w:ascii="Courier New" w:hAnsi="Courier New" w:cs="Courier New"/>
@@ -3760,69 +3625,21 @@
         </w:rPr>
         <w:t xml:space="preserve">     </w:t>
       </w:r>
-      <w:smartTag w:uri="urn:schemas-microsoft-com:office:smarttags" w:element="City">
-        <w:r>
-          <w:rPr>
-            <w:rFonts w:ascii="Courier New" w:hAnsi="Courier New" w:cs="Courier New"/>
-            <w:sz w:val="20"/>
-            <w:szCs w:val="20"/>
-          </w:rPr>
-          <w:t>Pittsburgh</w:t>
-        </w:r>
-      </w:smartTag>
-      <w:r>
-        <w:rPr>
-          <w:rFonts w:ascii="Courier New" w:hAnsi="Courier New" w:cs="Courier New"/>
-          <w:sz w:val="20"/>
-          <w:szCs w:val="20"/>
-        </w:rPr>
-        <w:t xml:space="preserve">: </w:t>
-      </w:r>
-      <w:smartTag w:uri="urn:schemas-microsoft-com:office:smarttags" w:element="place">
-        <w:smartTag w:uri="urn:schemas-microsoft-com:office:smarttags" w:element="PlaceType">
-          <w:r>
-            <w:rPr>
-              <w:rFonts w:ascii="Courier New" w:hAnsi="Courier New" w:cs="Courier New"/>
-              <w:sz w:val="20"/>
-              <w:szCs w:val="20"/>
-            </w:rPr>
-            <w:t>U</w:t>
-          </w:r>
-          <w:r>
-            <w:rPr>
-              <w:rFonts w:ascii="Courier New" w:hAnsi="Courier New" w:cs="Courier New"/>
-              <w:sz w:val="20"/>
-              <w:szCs w:val="20"/>
-            </w:rPr>
-            <w:t>niversity</w:t>
-          </w:r>
-        </w:smartTag>
-        <w:r>
-          <w:rPr>
-            <w:rFonts w:ascii="Courier New" w:hAnsi="Courier New" w:cs="Courier New"/>
-            <w:sz w:val="20"/>
-            <w:szCs w:val="20"/>
-          </w:rPr>
-          <w:t xml:space="preserve"> of </w:t>
-        </w:r>
-        <w:smartTag w:uri="urn:schemas-microsoft-com:office:smarttags" w:element="PlaceName">
-          <w:r>
-            <w:rPr>
-              <w:rFonts w:ascii="Courier New" w:hAnsi="Courier New" w:cs="Courier New"/>
-              <w:sz w:val="20"/>
-              <w:szCs w:val="20"/>
-            </w:rPr>
-            <w:t>Pittsburgh</w:t>
-          </w:r>
-        </w:smartTag>
-      </w:smartTag>
-      <w:r>
-        <w:rPr>
-          <w:rFonts w:ascii="Courier New" w:hAnsi="Courier New" w:cs="Courier New"/>
-          <w:sz w:val="20"/>
-          <w:szCs w:val="20"/>
-        </w:rPr>
-        <w:t xml:space="preserve"> Press</w:t>
+      <w:r>
+        <w:rPr>
+          <w:rFonts w:ascii="Courier New" w:hAnsi="Courier New" w:cs="Courier New"/>
+          <w:sz w:val="20"/>
+          <w:szCs w:val="20"/>
+        </w:rPr>
+        <w:t>U</w:t>
+      </w:r>
+      <w:r>
+        <w:rPr>
+          <w:rFonts w:ascii="Courier New" w:hAnsi="Courier New" w:cs="Courier New"/>
+          <w:sz w:val="20"/>
+          <w:szCs w:val="20"/>
+        </w:rPr>
+        <w:t>niversity of Pittsburgh Press</w:t>
       </w:r>
       <w:r>
         <w:rPr>
@@ -4019,43 +3836,13 @@
         </w:rPr>
         <w:t xml:space="preserve">. </w:t>
       </w:r>
-      <w:smartTag w:uri="urn:schemas-microsoft-com:office:smarttags" w:element="place">
-        <w:smartTag w:uri="urn:schemas-microsoft-com:office:smarttags" w:element="City">
-          <w:r>
-            <w:rPr>
-              <w:rFonts w:ascii="Courier New" w:hAnsi="Courier New" w:cs="Courier New"/>
-              <w:sz w:val="20"/>
-              <w:szCs w:val="20"/>
-            </w:rPr>
-            <w:t>Washington</w:t>
-          </w:r>
-        </w:smartTag>
-        <w:r>
-          <w:rPr>
-            <w:rFonts w:ascii="Courier New" w:hAnsi="Courier New" w:cs="Courier New"/>
-            <w:sz w:val="20"/>
-            <w:szCs w:val="20"/>
-          </w:rPr>
-          <w:t xml:space="preserve">, </w:t>
-        </w:r>
-        <w:smartTag w:uri="urn:schemas-microsoft-com:office:smarttags" w:element="State">
-          <w:r>
-            <w:rPr>
-              <w:rFonts w:ascii="Courier New" w:hAnsi="Courier New" w:cs="Courier New"/>
-              <w:sz w:val="20"/>
-              <w:szCs w:val="20"/>
-            </w:rPr>
-            <w:t>DC</w:t>
-          </w:r>
-        </w:smartTag>
-      </w:smartTag>
-      <w:r>
-        <w:rPr>
-          <w:rFonts w:ascii="Courier New" w:hAnsi="Courier New" w:cs="Courier New"/>
-          <w:sz w:val="20"/>
-          <w:szCs w:val="20"/>
-        </w:rPr>
-        <w:t>: Natl.</w:t>
+      <w:r>
+        <w:rPr>
+          <w:rFonts w:ascii="Courier New" w:hAnsi="Courier New" w:cs="Courier New"/>
+          <w:sz w:val="20"/>
+          <w:szCs w:val="20"/>
+        </w:rPr>
+        <w:t>Natl.</w:t>
       </w:r>
       <w:r>
         <w:rPr>
@@ -4183,7 +3970,15 @@
           <w:sz w:val="20"/>
           <w:szCs w:val="20"/>
         </w:rPr>
-        <w:t xml:space="preserve">(pp. 189-216). Washington, DC: American Psychological Association. </w:t>
+        <w:t xml:space="preserve">(pp. 189-216). </w:t>
+      </w:r>
+      <w:r>
+        <w:rPr>
+          <w:rFonts w:ascii="Courier New" w:hAnsi="Courier New" w:cs="Courier New"/>
+          <w:sz w:val="20"/>
+          <w:szCs w:val="20"/>
+        </w:rPr>
+        <w:t xml:space="preserve">American Psychological Association. </w:t>
       </w:r>
     </w:p>
     <w:p>
@@ -4360,7 +4155,16 @@
           <w:sz w:val="20"/>
           <w:szCs w:val="20"/>
         </w:rPr>
-        <w:t xml:space="preserve">(Vol. 26, pp. 501-508). Chicago: </w:t>
+        <w:t>(</w:t>
+      </w:r>
+      <w:r>
+        <w:rPr>
+          <w:rFonts w:ascii="Courier New" w:hAnsi="Courier New" w:cs="Courier New"/>
+          <w:bCs/>
+          <w:sz w:val="20"/>
+          <w:szCs w:val="20"/>
+        </w:rPr>
+        <w:t xml:space="preserve">Vol. 26, pp. 501-508). </w:t>
       </w:r>
       <w:proofErr w:type="spellStart"/>
       <w:r>
@@ -4479,7 +4283,15 @@
           <w:sz w:val="20"/>
           <w:szCs w:val="20"/>
         </w:rPr>
-        <w:t xml:space="preserve">. 510). Oxford, United Kingdom: Oxford University Press. </w:t>
+        <w:t xml:space="preserve">. 510). </w:t>
+      </w:r>
+      <w:r>
+        <w:rPr>
+          <w:rFonts w:ascii="Courier New" w:hAnsi="Courier New" w:cs="Courier New"/>
+          <w:sz w:val="20"/>
+          <w:szCs w:val="20"/>
+        </w:rPr>
+        <w:t xml:space="preserve">Oxford University Press. </w:t>
       </w:r>
     </w:p>
     <w:p>
@@ -4597,6 +4409,7 @@
           </v:shape>
         </w:pict>
       </w:r>
+      <w:bookmarkEnd w:id="0"/>
     </w:p>
     <w:sectPr>
       <w:footerReference w:type="default" r:id="rId6"/>

</xml_diff>

<commit_message>
Editing to 2 pages
</commit_message>
<xml_diff>
--- a/Cite_APA_StyleGuide7th_7.0.docx
+++ b/Cite_APA_StyleGuide7th_7.0.docx
@@ -162,19 +162,23 @@
           <w:rFonts w:ascii="Tahoma" w:hAnsi="Tahoma" w:cs="Tahoma"/>
           <w:sz w:val="32"/>
         </w:rPr>
-        <w:t xml:space="preserve"> Journal a</w:t>
-      </w:r>
-      <w:r>
-        <w:rPr>
-          <w:rFonts w:ascii="Tahoma" w:hAnsi="Tahoma" w:cs="Tahoma"/>
-          <w:sz w:val="32"/>
+        <w:t xml:space="preserve"> </w:t>
+      </w:r>
+      <w:r>
+        <w:rPr>
+          <w:rFonts w:ascii="Tahoma" w:hAnsi="Tahoma" w:cs="Tahoma"/>
+        </w:rPr>
+        <w:t>Journal a</w:t>
+      </w:r>
+      <w:r>
+        <w:rPr>
+          <w:rFonts w:ascii="Tahoma" w:hAnsi="Tahoma" w:cs="Tahoma"/>
         </w:rPr>
         <w:t>rticles</w:t>
       </w:r>
       <w:r>
         <w:rPr>
           <w:rFonts w:ascii="Tahoma" w:hAnsi="Tahoma" w:cs="Tahoma"/>
-          <w:sz w:val="32"/>
         </w:rPr>
         <w:tab/>
         <w:t xml:space="preserve">10.01 </w:t>
@@ -804,23 +808,34 @@
       <w:pPr>
         <w:ind w:left="1260" w:right="1260" w:hanging="720"/>
         <w:rPr>
-          <w:rFonts w:ascii="Courier New" w:hAnsi="Courier New" w:cs="Courier New"/>
-          <w:sz w:val="20"/>
-          <w:szCs w:val="20"/>
-        </w:rPr>
-      </w:pPr>
-      <w:r>
-        <w:rPr>
           <w:rFonts w:ascii="Arial" w:hAnsi="Arial" w:cs="Arial"/>
-          <w:noProof/>
+          <w:b/>
           <w:sz w:val="16"/>
           <w:szCs w:val="16"/>
         </w:rPr>
+      </w:pPr>
+    </w:p>
+    <w:p>
+      <w:pPr>
+        <w:ind w:left="1260" w:right="1170" w:hanging="720"/>
+        <w:rPr>
+          <w:rFonts w:ascii="Courier New" w:hAnsi="Courier New" w:cs="Courier New"/>
+          <w:sz w:val="20"/>
+          <w:szCs w:val="20"/>
+        </w:rPr>
+      </w:pPr>
+      <w:r>
+        <w:rPr>
+          <w:rFonts w:ascii="Courier New" w:hAnsi="Courier New" w:cs="Courier New"/>
+          <w:noProof/>
+          <w:sz w:val="20"/>
+          <w:szCs w:val="20"/>
+        </w:rPr>
         <w:pict>
-          <v:group id="_x0000_s1414" style="position:absolute;left:0;text-align:left;margin-left:488.7pt;margin-top:10.95pt;width:50.6pt;height:36.15pt;z-index:251674112" coordorigin="10494,7152" coordsize="1012,723">
-            <v:shape id="_x0000_s1387" type="#_x0000_t136" style="position:absolute;left:10570;top:7230;width:870;height:530" o:regroupid="1" fillcolor="black" stroked="f">
+          <v:group id="_x0000_s1421" style="position:absolute;left:0;text-align:left;margin-left:488.7pt;margin-top:1.75pt;width:50.6pt;height:36.15pt;z-index:251681280" coordorigin="10494,5640" coordsize="1012,723">
+            <v:shape id="_x0000_s1387" type="#_x0000_t136" style="position:absolute;left:10570;top:5718;width:870;height:530" o:regroupid="3" fillcolor="black" stroked="f">
               <v:shadow color="#868686"/>
-              <v:textpath style="font-family:&quot;Perpetua Titling MT&quot;;font-weight:bold;v-text-kern:t" trim="t" fitpath="t" string="Print/&#10;Database&#10;examples"/>
+              <v:textpath style="font-family:&quot;Perpetua Titling MT&quot;;font-weight:bold;v-text-kern:t" trim="t" fitpath="t" string="Print/&#10;Database&#10;example"/>
             </v:shape>
             <v:shapetype id="_x0000_t176" coordsize="21600,21600" o:spt="176" adj="2700" path="m@0,qx0@0l0@2qy@0,21600l@1,21600qx21600@2l21600@0qy@1,xe">
               <v:stroke joinstyle="miter"/>
@@ -838,109 +853,12 @@
               </v:formulas>
               <v:path gradientshapeok="t" limo="10800,10800" o:connecttype="custom" o:connectlocs="@8,0;0,@9;@8,@7;@6,@9" textboxrect="@3,@3,@4,@5"/>
             </v:shapetype>
-            <v:shape id="_x0000_s1388" type="#_x0000_t176" style="position:absolute;left:10494;top:7152;width:1012;height:723" o:regroupid="1" adj="2689" filled="f">
+            <v:shape id="_x0000_s1388" type="#_x0000_t176" style="position:absolute;left:10494;top:5640;width:1012;height:723" o:regroupid="3" adj="2689" filled="f">
               <o:callout v:ext="edit" minusy="t"/>
             </v:shape>
           </v:group>
         </w:pict>
       </w:r>
-      <w:r>
-        <w:rPr>
-          <w:rFonts w:ascii="Courier New" w:hAnsi="Courier New" w:cs="Courier New"/>
-          <w:sz w:val="20"/>
-          <w:szCs w:val="20"/>
-        </w:rPr>
-        <w:t>D</w:t>
-      </w:r>
-      <w:r>
-        <w:rPr>
-          <w:rFonts w:ascii="Courier New" w:hAnsi="Courier New" w:cs="Courier New"/>
-          <w:sz w:val="20"/>
-          <w:szCs w:val="20"/>
-        </w:rPr>
-        <w:t>unning, T. (2009). Periodontal disease - The o</w:t>
-      </w:r>
-      <w:r>
-        <w:rPr>
-          <w:rFonts w:ascii="Courier New" w:hAnsi="Courier New" w:cs="Courier New"/>
-          <w:sz w:val="20"/>
-          <w:szCs w:val="20"/>
-        </w:rPr>
-        <w:t xml:space="preserve">verlooked </w:t>
-      </w:r>
-      <w:r>
-        <w:rPr>
-          <w:rFonts w:ascii="Courier New" w:hAnsi="Courier New" w:cs="Courier New"/>
-          <w:sz w:val="20"/>
-          <w:szCs w:val="20"/>
-        </w:rPr>
-        <w:t>diabetes c</w:t>
-      </w:r>
-      <w:r>
-        <w:rPr>
-          <w:rFonts w:ascii="Courier New" w:hAnsi="Courier New" w:cs="Courier New"/>
-          <w:sz w:val="20"/>
-          <w:szCs w:val="20"/>
-        </w:rPr>
-        <w:t xml:space="preserve">omplication. </w:t>
-      </w:r>
-      <w:r>
-        <w:rPr>
-          <w:rFonts w:ascii="Courier New" w:hAnsi="Courier New" w:cs="Courier New"/>
-          <w:i/>
-          <w:iCs/>
-          <w:sz w:val="20"/>
-          <w:szCs w:val="20"/>
-        </w:rPr>
-        <w:t>Nephrology Nursing Journal</w:t>
-      </w:r>
-      <w:r>
-        <w:rPr>
-          <w:rFonts w:ascii="Courier New" w:hAnsi="Courier New" w:cs="Courier New"/>
-          <w:sz w:val="20"/>
-          <w:szCs w:val="20"/>
-        </w:rPr>
-        <w:t xml:space="preserve">, </w:t>
-      </w:r>
-      <w:r>
-        <w:rPr>
-          <w:rFonts w:ascii="Courier New" w:hAnsi="Courier New" w:cs="Courier New"/>
-          <w:i/>
-          <w:iCs/>
-          <w:sz w:val="20"/>
-          <w:szCs w:val="20"/>
-        </w:rPr>
-        <w:t>36</w:t>
-      </w:r>
-      <w:r>
-        <w:rPr>
-          <w:rFonts w:ascii="Courier New" w:hAnsi="Courier New" w:cs="Courier New"/>
-          <w:sz w:val="20"/>
-          <w:szCs w:val="20"/>
-        </w:rPr>
-        <w:t>(5), 489-495.</w:t>
-      </w:r>
-    </w:p>
-    <w:p>
-      <w:pPr>
-        <w:ind w:left="1800" w:hanging="720"/>
-        <w:rPr>
-          <w:rFonts w:ascii="Arial" w:hAnsi="Arial" w:cs="Arial"/>
-          <w:b/>
-          <w:sz w:val="16"/>
-          <w:szCs w:val="16"/>
-        </w:rPr>
-      </w:pPr>
-    </w:p>
-    <w:p>
-      <w:pPr>
-        <w:ind w:left="1260" w:right="1170" w:hanging="720"/>
-        <w:rPr>
-          <w:rFonts w:ascii="Courier New" w:hAnsi="Courier New" w:cs="Courier New"/>
-          <w:sz w:val="20"/>
-          <w:szCs w:val="20"/>
-        </w:rPr>
-      </w:pPr>
       <w:proofErr w:type="spellStart"/>
       <w:r>
         <w:rPr>
@@ -1284,35 +1202,30 @@
       <w:r>
         <w:rPr>
           <w:rFonts w:ascii="Tahoma" w:hAnsi="Tahoma" w:cs="Tahoma"/>
-          <w:sz w:val="32"/>
         </w:rPr>
         <w:t xml:space="preserve">Magazine </w:t>
       </w:r>
       <w:r>
         <w:rPr>
           <w:rFonts w:ascii="Tahoma" w:hAnsi="Tahoma" w:cs="Tahoma"/>
-          <w:sz w:val="32"/>
         </w:rPr>
         <w:t>and newspaper a</w:t>
       </w:r>
       <w:r>
         <w:rPr>
           <w:rFonts w:ascii="Tahoma" w:hAnsi="Tahoma" w:cs="Tahoma"/>
-          <w:sz w:val="32"/>
         </w:rPr>
         <w:t>rticle</w:t>
       </w:r>
       <w:r>
         <w:rPr>
           <w:rFonts w:ascii="Tahoma" w:hAnsi="Tahoma" w:cs="Tahoma"/>
-          <w:sz w:val="32"/>
         </w:rPr>
         <w:t>s</w:t>
       </w:r>
       <w:r>
         <w:rPr>
           <w:rFonts w:ascii="Tahoma" w:hAnsi="Tahoma" w:cs="Tahoma"/>
-          <w:sz w:val="32"/>
         </w:rPr>
         <w:tab/>
         <w:t>10.01</w:t>
@@ -2070,77 +1983,77 @@
           <w:sz w:val="20"/>
           <w:szCs w:val="20"/>
         </w:rPr>
+        <w:t>Kleffman, C.</w:t>
+      </w:r>
+      <w:r>
+        <w:rPr>
+          <w:rFonts w:ascii="Courier New" w:hAnsi="Courier New" w:cs="Courier New"/>
+          <w:sz w:val="20"/>
+          <w:szCs w:val="20"/>
+        </w:rPr>
+        <w:t xml:space="preserve"> </w:t>
+      </w:r>
+      <w:r>
+        <w:rPr>
+          <w:rFonts w:ascii="Courier New" w:hAnsi="Courier New" w:cs="Courier New"/>
+          <w:sz w:val="20"/>
+          <w:szCs w:val="20"/>
+        </w:rPr>
+        <w:t xml:space="preserve">(2019, November 6). CCAC student creates films. </w:t>
+      </w:r>
+      <w:r>
+        <w:rPr>
+          <w:rFonts w:ascii="Courier New" w:hAnsi="Courier New" w:cs="Courier New"/>
+          <w:i/>
+          <w:sz w:val="20"/>
+          <w:szCs w:val="20"/>
+        </w:rPr>
+        <w:t xml:space="preserve">The Voice, </w:t>
+      </w:r>
+      <w:r>
+        <w:rPr>
+          <w:rFonts w:ascii="Courier New" w:hAnsi="Courier New" w:cs="Courier New"/>
+          <w:sz w:val="20"/>
+          <w:szCs w:val="20"/>
+        </w:rPr>
+        <w:t>p</w:t>
+      </w:r>
+      <w:r>
+        <w:rPr>
+          <w:rFonts w:ascii="Courier New" w:hAnsi="Courier New" w:cs="Courier New"/>
+          <w:sz w:val="20"/>
+          <w:szCs w:val="20"/>
+        </w:rPr>
+        <w:t>. 6.</w:t>
+      </w:r>
+    </w:p>
+    <w:p>
+      <w:pPr>
+        <w:ind w:left="1260" w:right="1170" w:hanging="720"/>
+        <w:rPr>
+          <w:rFonts w:ascii="Courier New" w:hAnsi="Courier New" w:cs="Courier New"/>
+          <w:sz w:val="20"/>
+          <w:szCs w:val="20"/>
+        </w:rPr>
+      </w:pPr>
+    </w:p>
+    <w:p>
+      <w:pPr>
+        <w:ind w:left="1260" w:right="1170" w:hanging="720"/>
+        <w:rPr>
+          <w:rFonts w:ascii="Courier New" w:hAnsi="Courier New" w:cs="Courier New"/>
+          <w:sz w:val="20"/>
+          <w:szCs w:val="20"/>
+        </w:rPr>
+      </w:pPr>
+      <w:proofErr w:type="spellStart"/>
+      <w:r>
+        <w:rPr>
+          <w:rFonts w:ascii="Courier New" w:hAnsi="Courier New" w:cs="Courier New"/>
+          <w:sz w:val="20"/>
+          <w:szCs w:val="20"/>
+        </w:rPr>
         <w:lastRenderedPageBreak/>
-        <w:t>Kleffman, C.</w:t>
-      </w:r>
-      <w:r>
-        <w:rPr>
-          <w:rFonts w:ascii="Courier New" w:hAnsi="Courier New" w:cs="Courier New"/>
-          <w:sz w:val="20"/>
-          <w:szCs w:val="20"/>
-        </w:rPr>
-        <w:t xml:space="preserve"> </w:t>
-      </w:r>
-      <w:r>
-        <w:rPr>
-          <w:rFonts w:ascii="Courier New" w:hAnsi="Courier New" w:cs="Courier New"/>
-          <w:sz w:val="20"/>
-          <w:szCs w:val="20"/>
-        </w:rPr>
-        <w:t xml:space="preserve">(2019, November 6). CCAC student creates films. </w:t>
-      </w:r>
-      <w:r>
-        <w:rPr>
-          <w:rFonts w:ascii="Courier New" w:hAnsi="Courier New" w:cs="Courier New"/>
-          <w:i/>
-          <w:sz w:val="20"/>
-          <w:szCs w:val="20"/>
-        </w:rPr>
-        <w:t xml:space="preserve">The Voice, </w:t>
-      </w:r>
-      <w:r>
-        <w:rPr>
-          <w:rFonts w:ascii="Courier New" w:hAnsi="Courier New" w:cs="Courier New"/>
-          <w:sz w:val="20"/>
-          <w:szCs w:val="20"/>
-        </w:rPr>
-        <w:t>p</w:t>
-      </w:r>
-      <w:r>
-        <w:rPr>
-          <w:rFonts w:ascii="Courier New" w:hAnsi="Courier New" w:cs="Courier New"/>
-          <w:sz w:val="20"/>
-          <w:szCs w:val="20"/>
-        </w:rPr>
-        <w:t>. 6.</w:t>
-      </w:r>
-    </w:p>
-    <w:p>
-      <w:pPr>
-        <w:ind w:left="1260" w:right="1170" w:hanging="720"/>
-        <w:rPr>
-          <w:rFonts w:ascii="Courier New" w:hAnsi="Courier New" w:cs="Courier New"/>
-          <w:sz w:val="20"/>
-          <w:szCs w:val="20"/>
-        </w:rPr>
-      </w:pPr>
-    </w:p>
-    <w:p>
-      <w:pPr>
-        <w:ind w:left="1260" w:right="1170" w:hanging="720"/>
-        <w:rPr>
-          <w:rFonts w:ascii="Courier New" w:hAnsi="Courier New" w:cs="Courier New"/>
-          <w:sz w:val="20"/>
-          <w:szCs w:val="20"/>
-        </w:rPr>
-      </w:pPr>
-      <w:proofErr w:type="spellStart"/>
-      <w:r>
-        <w:rPr>
-          <w:rFonts w:ascii="Courier New" w:hAnsi="Courier New" w:cs="Courier New"/>
-          <w:sz w:val="20"/>
-          <w:szCs w:val="20"/>
-        </w:rPr>
         <w:t>Albeck-Ripka</w:t>
       </w:r>
       <w:proofErr w:type="spellEnd"/>
@@ -2216,20 +2129,24 @@
         </w:tabs>
         <w:rPr>
           <w:rFonts w:ascii="Tahoma" w:hAnsi="Tahoma" w:cs="Tahoma"/>
+        </w:rPr>
+      </w:pPr>
+      <w:r>
+        <w:rPr>
+          <w:rFonts w:ascii="Tahoma" w:hAnsi="Tahoma" w:cs="Tahoma"/>
           <w:sz w:val="32"/>
         </w:rPr>
-      </w:pPr>
-      <w:r>
-        <w:rPr>
-          <w:rFonts w:ascii="Tahoma" w:hAnsi="Tahoma" w:cs="Tahoma"/>
-          <w:sz w:val="32"/>
-        </w:rPr>
-        <w:t xml:space="preserve"> Websites</w:t>
-      </w:r>
-      <w:r>
-        <w:rPr>
-          <w:rFonts w:ascii="Tahoma" w:hAnsi="Tahoma" w:cs="Tahoma"/>
-          <w:sz w:val="32"/>
+        <w:t xml:space="preserve"> </w:t>
+      </w:r>
+      <w:r>
+        <w:rPr>
+          <w:rFonts w:ascii="Tahoma" w:hAnsi="Tahoma" w:cs="Tahoma"/>
+        </w:rPr>
+        <w:t>Websites</w:t>
+      </w:r>
+      <w:r>
+        <w:rPr>
+          <w:rFonts w:ascii="Tahoma" w:hAnsi="Tahoma" w:cs="Tahoma"/>
         </w:rPr>
         <w:tab/>
         <w:t>10.16</w:t>
@@ -2764,8 +2681,6 @@
         </w:rPr>
         <w:t xml:space="preserve"> </w:t>
       </w:r>
-      <w:bookmarkStart w:id="0" w:name="_GoBack"/>
-      <w:bookmarkEnd w:id="0"/>
     </w:p>
     <w:p>
       <w:pPr>
@@ -3109,21 +3024,18 @@
       <w:r>
         <w:rPr>
           <w:rFonts w:ascii="Tahoma" w:hAnsi="Tahoma" w:cs="Tahoma"/>
-          <w:sz w:val="32"/>
         </w:rPr>
         <w:t>Books</w:t>
       </w:r>
       <w:r>
         <w:rPr>
           <w:rFonts w:ascii="Tahoma" w:hAnsi="Tahoma" w:cs="Tahoma"/>
-          <w:sz w:val="32"/>
         </w:rPr>
         <w:t xml:space="preserve"> (Monographs, Dictionaries, Encyclopedias, etc.)</w:t>
       </w:r>
       <w:r>
         <w:rPr>
           <w:rFonts w:ascii="Tahoma" w:hAnsi="Tahoma" w:cs="Tahoma"/>
-          <w:sz w:val="32"/>
         </w:rPr>
         <w:tab/>
         <w:t>10.02</w:t>
@@ -3425,6 +3337,8 @@
           <w:szCs w:val="20"/>
         </w:rPr>
       </w:pPr>
+      <w:bookmarkStart w:id="0" w:name="_GoBack"/>
+      <w:bookmarkEnd w:id="0"/>
       <w:r>
         <w:rPr>
           <w:rFonts w:ascii="Tahoma" w:hAnsi="Tahoma" w:cs="Tahoma"/>
@@ -3459,7 +3373,6 @@
           <w:sz w:val="20"/>
           <w:szCs w:val="20"/>
         </w:rPr>
-        <w:lastRenderedPageBreak/>
         <w:t>Roberts, R.</w:t>
       </w:r>
       <w:r>
@@ -4955,7 +4868,7 @@
     <w:basedOn w:val="Normal"/>
     <w:next w:val="Normal"/>
     <w:qFormat/>
-    <w:rsid w:val="00D53A1A"/>
+    <w:rsid w:val="003A38A3"/>
     <w:pPr>
       <w:keepNext/>
       <w:outlineLvl w:val="1"/>

</xml_diff>